<commit_message>
WIP - onto drqs
</commit_message>
<xml_diff>
--- a/docassemble/MOHUDEvictionProject/data/templates/Discovery.docx
+++ b/docassemble/MOHUDEvictionProject/data/templates/Discovery.docx
@@ -7781,6 +7781,59 @@
         <w:rPr>
           <w:rFonts w:ascii="Garamond" w:hAnsi="Garamond"/>
         </w:rPr>
+        <w:t xml:space="preserve">{%p if </w:t>
+      </w:r>
+      <w:proofErr w:type="spellStart"/>
+      <w:r>
+        <w:rPr>
+          <w:rFonts w:ascii="Garamond" w:hAnsi="Garamond"/>
+        </w:rPr>
+        <w:t>document_requests</w:t>
+      </w:r>
+      <w:proofErr w:type="spellEnd"/>
+      <w:r>
+        <w:rPr>
+          <w:rFonts w:ascii="Garamond" w:hAnsi="Garamond"/>
+        </w:rPr>
+        <w:t>[“</w:t>
+      </w:r>
+      <w:proofErr w:type="spellStart"/>
+      <w:r>
+        <w:rPr>
+          <w:rFonts w:ascii="Garamond" w:hAnsi="Garamond"/>
+        </w:rPr>
+        <w:t>tenancy_files</w:t>
+      </w:r>
+      <w:proofErr w:type="spellEnd"/>
+      <w:r>
+        <w:rPr>
+          <w:rFonts w:ascii="Garamond" w:hAnsi="Garamond"/>
+        </w:rPr>
+        <w:t xml:space="preserve">”] </w:t>
+      </w:r>
+      <w:r>
+        <w:rPr>
+          <w:rFonts w:ascii="Garamond" w:hAnsi="Garamond"/>
+        </w:rPr>
+        <w:t>%}</w:t>
+      </w:r>
+    </w:p>
+    <w:p>
+      <w:pPr>
+        <w:pStyle w:val="ListParagraph"/>
+        <w:numPr>
+          <w:ilvl w:val="0"/>
+          <w:numId w:val="91"/>
+        </w:numPr>
+        <w:spacing w:line="360" w:lineRule="auto"/>
+        <w:rPr>
+          <w:rFonts w:ascii="Garamond" w:hAnsi="Garamond"/>
+        </w:rPr>
+      </w:pPr>
+      <w:r>
+        <w:rPr>
+          <w:rFonts w:ascii="Garamond" w:hAnsi="Garamond"/>
+        </w:rPr>
         <w:t xml:space="preserve">Landlord’s </w:t>
       </w:r>
       <w:r>
@@ -7833,6 +7886,78 @@
     <w:p>
       <w:pPr>
         <w:pStyle w:val="ListParagraph"/>
+        <w:numPr>
+          <w:ilvl w:val="0"/>
+          <w:numId w:val="91"/>
+        </w:numPr>
+        <w:spacing w:line="360" w:lineRule="auto"/>
+        <w:rPr>
+          <w:rFonts w:ascii="Garamond" w:hAnsi="Garamond"/>
+        </w:rPr>
+      </w:pPr>
+      <w:r>
+        <w:rPr>
+          <w:rFonts w:ascii="Garamond" w:hAnsi="Garamond"/>
+        </w:rPr>
+        <w:t>{%p endif %}</w:t>
+      </w:r>
+    </w:p>
+    <w:p>
+      <w:pPr>
+        <w:pStyle w:val="ListParagraph"/>
+        <w:numPr>
+          <w:ilvl w:val="0"/>
+          <w:numId w:val="91"/>
+        </w:numPr>
+        <w:spacing w:line="360" w:lineRule="auto"/>
+        <w:rPr>
+          <w:rFonts w:ascii="Garamond" w:hAnsi="Garamond"/>
+        </w:rPr>
+      </w:pPr>
+      <w:r>
+        <w:rPr>
+          <w:rFonts w:ascii="Garamond" w:hAnsi="Garamond"/>
+        </w:rPr>
+        <w:t xml:space="preserve">{%p if </w:t>
+      </w:r>
+      <w:proofErr w:type="spellStart"/>
+      <w:r>
+        <w:rPr>
+          <w:rFonts w:ascii="Garamond" w:hAnsi="Garamond"/>
+        </w:rPr>
+        <w:t>document_requests</w:t>
+      </w:r>
+      <w:proofErr w:type="spellEnd"/>
+      <w:r>
+        <w:rPr>
+          <w:rFonts w:ascii="Garamond" w:hAnsi="Garamond"/>
+        </w:rPr>
+        <w:t>[“</w:t>
+      </w:r>
+      <w:proofErr w:type="spellStart"/>
+      <w:r>
+        <w:rPr>
+          <w:rFonts w:ascii="Garamond" w:hAnsi="Garamond"/>
+        </w:rPr>
+        <w:t>written_agreements</w:t>
+      </w:r>
+      <w:proofErr w:type="spellEnd"/>
+      <w:r>
+        <w:rPr>
+          <w:rFonts w:ascii="Garamond" w:hAnsi="Garamond"/>
+        </w:rPr>
+        <w:t xml:space="preserve">”] </w:t>
+      </w:r>
+      <w:r>
+        <w:rPr>
+          <w:rFonts w:ascii="Garamond" w:hAnsi="Garamond"/>
+        </w:rPr>
+        <w:t>%}</w:t>
+      </w:r>
+    </w:p>
+    <w:p>
+      <w:pPr>
+        <w:pStyle w:val="ListParagraph"/>
         <w:spacing w:line="360" w:lineRule="auto"/>
         <w:rPr>
           <w:rFonts w:ascii="Garamond" w:hAnsi="Garamond"/>
@@ -7871,6 +7996,64 @@
         <w:rPr>
           <w:rFonts w:ascii="Garamond" w:hAnsi="Garamond"/>
         </w:rPr>
+        <w:t>{%p endif %}</w:t>
+      </w:r>
+    </w:p>
+    <w:p>
+      <w:pPr>
+        <w:pStyle w:val="ListParagraph"/>
+        <w:spacing w:line="360" w:lineRule="auto"/>
+        <w:rPr>
+          <w:rFonts w:ascii="Garamond" w:hAnsi="Garamond"/>
+        </w:rPr>
+      </w:pPr>
+      <w:r>
+        <w:rPr>
+          <w:rFonts w:ascii="Garamond" w:hAnsi="Garamond"/>
+        </w:rPr>
+        <w:t xml:space="preserve">{%p if </w:t>
+      </w:r>
+      <w:proofErr w:type="spellStart"/>
+      <w:r>
+        <w:rPr>
+          <w:rFonts w:ascii="Garamond" w:hAnsi="Garamond"/>
+        </w:rPr>
+        <w:t>document_requests</w:t>
+      </w:r>
+      <w:proofErr w:type="spellEnd"/>
+      <w:r>
+        <w:rPr>
+          <w:rFonts w:ascii="Garamond" w:hAnsi="Garamond"/>
+        </w:rPr>
+        <w:t>[“</w:t>
+      </w:r>
+      <w:proofErr w:type="spellStart"/>
+      <w:r>
+        <w:rPr>
+          <w:rFonts w:ascii="Garamond" w:hAnsi="Garamond"/>
+        </w:rPr>
+        <w:t>landlord_documents</w:t>
+      </w:r>
+      <w:proofErr w:type="spellEnd"/>
+      <w:r>
+        <w:rPr>
+          <w:rFonts w:ascii="Garamond" w:hAnsi="Garamond"/>
+        </w:rPr>
+        <w:t>”] %}</w:t>
+      </w:r>
+    </w:p>
+    <w:p>
+      <w:pPr>
+        <w:pStyle w:val="ListParagraph"/>
+        <w:spacing w:line="360" w:lineRule="auto"/>
+        <w:rPr>
+          <w:rFonts w:ascii="Garamond" w:hAnsi="Garamond"/>
+        </w:rPr>
+      </w:pPr>
+      <w:r>
+        <w:rPr>
+          <w:rFonts w:ascii="Garamond" w:hAnsi="Garamond"/>
+        </w:rPr>
         <w:t xml:space="preserve">All documents (including) memoranda, correspondence, ledgers, accounting records, handwritten notes, ESI, or other documents prepared or stored by Landlord or anyone acting on behalf of the Landlord (other than items that are subject to privileged or work product protection) that relate to, regard, or refer to </w:t>
       </w:r>
       <w:r>
@@ -7900,6 +8083,64 @@
         <w:rPr>
           <w:rFonts w:ascii="Garamond" w:hAnsi="Garamond"/>
         </w:rPr>
+        <w:t>{%p endif %}</w:t>
+      </w:r>
+    </w:p>
+    <w:p>
+      <w:pPr>
+        <w:pStyle w:val="ListParagraph"/>
+        <w:spacing w:line="360" w:lineRule="auto"/>
+        <w:rPr>
+          <w:rFonts w:ascii="Garamond" w:hAnsi="Garamond"/>
+        </w:rPr>
+      </w:pPr>
+      <w:r>
+        <w:rPr>
+          <w:rFonts w:ascii="Garamond" w:hAnsi="Garamond"/>
+        </w:rPr>
+        <w:t xml:space="preserve">{%p if </w:t>
+      </w:r>
+      <w:proofErr w:type="spellStart"/>
+      <w:r>
+        <w:rPr>
+          <w:rFonts w:ascii="Garamond" w:hAnsi="Garamond"/>
+        </w:rPr>
+        <w:t>document_requests</w:t>
+      </w:r>
+      <w:proofErr w:type="spellEnd"/>
+      <w:r>
+        <w:rPr>
+          <w:rFonts w:ascii="Garamond" w:hAnsi="Garamond"/>
+        </w:rPr>
+        <w:t>[“</w:t>
+      </w:r>
+      <w:proofErr w:type="spellStart"/>
+      <w:r>
+        <w:rPr>
+          <w:rFonts w:ascii="Garamond" w:hAnsi="Garamond"/>
+        </w:rPr>
+        <w:t>tenant_conduct_notices</w:t>
+      </w:r>
+      <w:proofErr w:type="spellEnd"/>
+      <w:r>
+        <w:rPr>
+          <w:rFonts w:ascii="Garamond" w:hAnsi="Garamond"/>
+        </w:rPr>
+        <w:t>”] %}</w:t>
+      </w:r>
+    </w:p>
+    <w:p>
+      <w:pPr>
+        <w:pStyle w:val="ListParagraph"/>
+        <w:spacing w:line="360" w:lineRule="auto"/>
+        <w:rPr>
+          <w:rFonts w:ascii="Garamond" w:hAnsi="Garamond"/>
+        </w:rPr>
+      </w:pPr>
+      <w:r>
+        <w:rPr>
+          <w:rFonts w:ascii="Garamond" w:hAnsi="Garamond"/>
+        </w:rPr>
         <w:t xml:space="preserve">All </w:t>
       </w:r>
       <w:r>
@@ -7929,6 +8170,65 @@
         <w:rPr>
           <w:rFonts w:ascii="Garamond" w:hAnsi="Garamond"/>
         </w:rPr>
+        <w:t>{%p endif %}</w:t>
+      </w:r>
+    </w:p>
+    <w:p>
+      <w:pPr>
+        <w:pStyle w:val="ListParagraph"/>
+        <w:spacing w:line="360" w:lineRule="auto"/>
+        <w:rPr>
+          <w:rFonts w:ascii="Garamond" w:hAnsi="Garamond"/>
+        </w:rPr>
+      </w:pPr>
+      <w:r>
+        <w:rPr>
+          <w:rFonts w:ascii="Garamond" w:hAnsi="Garamond"/>
+        </w:rPr>
+        <w:t xml:space="preserve">{%p if </w:t>
+      </w:r>
+      <w:proofErr w:type="spellStart"/>
+      <w:r>
+        <w:rPr>
+          <w:rFonts w:ascii="Garamond" w:hAnsi="Garamond"/>
+        </w:rPr>
+        <w:t>document_requests</w:t>
+      </w:r>
+      <w:proofErr w:type="spellEnd"/>
+      <w:r>
+        <w:rPr>
+          <w:rFonts w:ascii="Garamond" w:hAnsi="Garamond"/>
+        </w:rPr>
+        <w:t>[“</w:t>
+      </w:r>
+      <w:proofErr w:type="spellStart"/>
+      <w:r>
+        <w:rPr>
+          <w:rFonts w:ascii="Garamond" w:hAnsi="Garamond"/>
+        </w:rPr>
+        <w:t>management_policies</w:t>
+      </w:r>
+      <w:proofErr w:type="spellEnd"/>
+      <w:r>
+        <w:rPr>
+          <w:rFonts w:ascii="Garamond" w:hAnsi="Garamond"/>
+        </w:rPr>
+        <w:t>”] %}</w:t>
+      </w:r>
+    </w:p>
+    <w:p>
+      <w:pPr>
+        <w:pStyle w:val="ListParagraph"/>
+        <w:spacing w:line="360" w:lineRule="auto"/>
+        <w:rPr>
+          <w:rFonts w:ascii="Garamond" w:hAnsi="Garamond"/>
+        </w:rPr>
+      </w:pPr>
+      <w:r>
+        <w:rPr>
+          <w:rFonts w:ascii="Garamond" w:hAnsi="Garamond"/>
+        </w:rPr>
+        <w:lastRenderedPageBreak/>
         <w:t>All documents</w:t>
       </w:r>
       <w:r>
@@ -7986,6 +8286,64 @@
         <w:rPr>
           <w:rFonts w:ascii="Garamond" w:hAnsi="Garamond"/>
         </w:rPr>
+        <w:t>{%p endif %}</w:t>
+      </w:r>
+    </w:p>
+    <w:p>
+      <w:pPr>
+        <w:pStyle w:val="ListParagraph"/>
+        <w:spacing w:line="360" w:lineRule="auto"/>
+        <w:rPr>
+          <w:rFonts w:ascii="Garamond" w:hAnsi="Garamond"/>
+        </w:rPr>
+      </w:pPr>
+      <w:r>
+        <w:rPr>
+          <w:rFonts w:ascii="Garamond" w:hAnsi="Garamond"/>
+        </w:rPr>
+        <w:t xml:space="preserve">{%p if </w:t>
+      </w:r>
+      <w:proofErr w:type="spellStart"/>
+      <w:r>
+        <w:rPr>
+          <w:rFonts w:ascii="Garamond" w:hAnsi="Garamond"/>
+        </w:rPr>
+        <w:t>document_requests</w:t>
+      </w:r>
+      <w:proofErr w:type="spellEnd"/>
+      <w:r>
+        <w:rPr>
+          <w:rFonts w:ascii="Garamond" w:hAnsi="Garamond"/>
+        </w:rPr>
+        <w:t>[“</w:t>
+      </w:r>
+      <w:proofErr w:type="spellStart"/>
+      <w:r>
+        <w:rPr>
+          <w:rFonts w:ascii="Garamond" w:hAnsi="Garamond"/>
+        </w:rPr>
+        <w:t>accounting_documents</w:t>
+      </w:r>
+      <w:proofErr w:type="spellEnd"/>
+      <w:r>
+        <w:rPr>
+          <w:rFonts w:ascii="Garamond" w:hAnsi="Garamond"/>
+        </w:rPr>
+        <w:t>”] %}</w:t>
+      </w:r>
+    </w:p>
+    <w:p>
+      <w:pPr>
+        <w:pStyle w:val="ListParagraph"/>
+        <w:spacing w:line="360" w:lineRule="auto"/>
+        <w:rPr>
+          <w:rFonts w:ascii="Garamond" w:hAnsi="Garamond"/>
+        </w:rPr>
+      </w:pPr>
+      <w:r>
+        <w:rPr>
+          <w:rFonts w:ascii="Garamond" w:hAnsi="Garamond"/>
+        </w:rPr>
         <w:t xml:space="preserve">All of Landlord’s </w:t>
       </w:r>
       <w:r>
@@ -8059,6 +8417,64 @@
         <w:rPr>
           <w:rFonts w:ascii="Garamond" w:hAnsi="Garamond"/>
         </w:rPr>
+        <w:t>{%p endif %}</w:t>
+      </w:r>
+    </w:p>
+    <w:p>
+      <w:pPr>
+        <w:pStyle w:val="ListParagraph"/>
+        <w:spacing w:line="360" w:lineRule="auto"/>
+        <w:rPr>
+          <w:rFonts w:ascii="Garamond" w:hAnsi="Garamond"/>
+        </w:rPr>
+      </w:pPr>
+      <w:r>
+        <w:rPr>
+          <w:rFonts w:ascii="Garamond" w:hAnsi="Garamond"/>
+        </w:rPr>
+        <w:t xml:space="preserve">{%p if </w:t>
+      </w:r>
+      <w:proofErr w:type="spellStart"/>
+      <w:r>
+        <w:rPr>
+          <w:rFonts w:ascii="Garamond" w:hAnsi="Garamond"/>
+        </w:rPr>
+        <w:t>document_requests</w:t>
+      </w:r>
+      <w:proofErr w:type="spellEnd"/>
+      <w:r>
+        <w:rPr>
+          <w:rFonts w:ascii="Garamond" w:hAnsi="Garamond"/>
+        </w:rPr>
+        <w:t>[“</w:t>
+      </w:r>
+      <w:proofErr w:type="spellStart"/>
+      <w:r>
+        <w:rPr>
+          <w:rFonts w:ascii="Garamond" w:hAnsi="Garamond"/>
+        </w:rPr>
+        <w:t>rental_payments_records</w:t>
+      </w:r>
+      <w:proofErr w:type="spellEnd"/>
+      <w:r>
+        <w:rPr>
+          <w:rFonts w:ascii="Garamond" w:hAnsi="Garamond"/>
+        </w:rPr>
+        <w:t>”] %}</w:t>
+      </w:r>
+    </w:p>
+    <w:p>
+      <w:pPr>
+        <w:pStyle w:val="ListParagraph"/>
+        <w:spacing w:line="360" w:lineRule="auto"/>
+        <w:rPr>
+          <w:rFonts w:ascii="Garamond" w:hAnsi="Garamond"/>
+        </w:rPr>
+      </w:pPr>
+      <w:r>
+        <w:rPr>
+          <w:rFonts w:ascii="Garamond" w:hAnsi="Garamond"/>
+        </w:rPr>
         <w:t xml:space="preserve">All books, ledgers, statements, receipts and/or other documents containing any information regarding any and all </w:t>
       </w:r>
       <w:r>
@@ -8106,7 +8522,64 @@
         <w:rPr>
           <w:rFonts w:ascii="Garamond" w:hAnsi="Garamond"/>
         </w:rPr>
-        <w:lastRenderedPageBreak/>
+        <w:t>{%p endif %}</w:t>
+      </w:r>
+    </w:p>
+    <w:p>
+      <w:pPr>
+        <w:pStyle w:val="ListParagraph"/>
+        <w:spacing w:line="360" w:lineRule="auto"/>
+        <w:rPr>
+          <w:rFonts w:ascii="Garamond" w:hAnsi="Garamond"/>
+        </w:rPr>
+      </w:pPr>
+      <w:r>
+        <w:rPr>
+          <w:rFonts w:ascii="Garamond" w:hAnsi="Garamond"/>
+        </w:rPr>
+        <w:t xml:space="preserve">{%p if </w:t>
+      </w:r>
+      <w:proofErr w:type="spellStart"/>
+      <w:r>
+        <w:rPr>
+          <w:rFonts w:ascii="Garamond" w:hAnsi="Garamond"/>
+        </w:rPr>
+        <w:t>document_requests</w:t>
+      </w:r>
+      <w:proofErr w:type="spellEnd"/>
+      <w:r>
+        <w:rPr>
+          <w:rFonts w:ascii="Garamond" w:hAnsi="Garamond"/>
+        </w:rPr>
+        <w:t>[“</w:t>
+      </w:r>
+      <w:proofErr w:type="spellStart"/>
+      <w:r>
+        <w:rPr>
+          <w:rFonts w:ascii="Garamond" w:hAnsi="Garamond"/>
+        </w:rPr>
+        <w:t>non_rent_financials</w:t>
+      </w:r>
+      <w:proofErr w:type="spellEnd"/>
+      <w:r>
+        <w:rPr>
+          <w:rFonts w:ascii="Garamond" w:hAnsi="Garamond"/>
+        </w:rPr>
+        <w:t>”] %}</w:t>
+      </w:r>
+    </w:p>
+    <w:p>
+      <w:pPr>
+        <w:pStyle w:val="ListParagraph"/>
+        <w:spacing w:line="360" w:lineRule="auto"/>
+        <w:rPr>
+          <w:rFonts w:ascii="Garamond" w:hAnsi="Garamond"/>
+        </w:rPr>
+      </w:pPr>
+      <w:r>
+        <w:rPr>
+          <w:rFonts w:ascii="Garamond" w:hAnsi="Garamond"/>
+        </w:rPr>
         <w:t xml:space="preserve">All books, ledgers, statements, receipts and/or other documents containing any information regarding any and all </w:t>
       </w:r>
       <w:r>
@@ -8154,6 +8627,79 @@
         <w:rPr>
           <w:rFonts w:ascii="Garamond" w:hAnsi="Garamond"/>
         </w:rPr>
+        <w:t>{%p endif %}</w:t>
+      </w:r>
+    </w:p>
+    <w:p>
+      <w:pPr>
+        <w:pStyle w:val="ListParagraph"/>
+        <w:spacing w:line="360" w:lineRule="auto"/>
+        <w:rPr>
+          <w:rFonts w:ascii="Garamond" w:hAnsi="Garamond"/>
+        </w:rPr>
+      </w:pPr>
+      <w:r>
+        <w:rPr>
+          <w:rFonts w:ascii="Garamond" w:hAnsi="Garamond"/>
+        </w:rPr>
+        <w:t xml:space="preserve">{%p if </w:t>
+      </w:r>
+      <w:proofErr w:type="spellStart"/>
+      <w:r>
+        <w:rPr>
+          <w:rFonts w:ascii="Garamond" w:hAnsi="Garamond"/>
+        </w:rPr>
+        <w:t>document_requests</w:t>
+      </w:r>
+      <w:proofErr w:type="spellEnd"/>
+      <w:r>
+        <w:rPr>
+          <w:rFonts w:ascii="Garamond" w:hAnsi="Garamond"/>
+        </w:rPr>
+        <w:t>[“</w:t>
+      </w:r>
+      <w:proofErr w:type="spellStart"/>
+      <w:r>
+        <w:rPr>
+          <w:rFonts w:ascii="Garamond" w:hAnsi="Garamond"/>
+        </w:rPr>
+        <w:t>landlord_tenant_communications</w:t>
+      </w:r>
+      <w:proofErr w:type="spellEnd"/>
+      <w:r>
+        <w:rPr>
+          <w:rFonts w:ascii="Garamond" w:hAnsi="Garamond"/>
+        </w:rPr>
+        <w:t>”] %}</w:t>
+      </w:r>
+    </w:p>
+    <w:p>
+      <w:pPr>
+        <w:pStyle w:val="ListParagraph"/>
+        <w:numPr>
+          <w:ilvl w:val="0"/>
+          <w:numId w:val="0"/>
+        </w:numPr>
+        <w:spacing w:line="360" w:lineRule="auto"/>
+        <w:ind w:left="720"/>
+        <w:rPr>
+          <w:rFonts w:ascii="Garamond" w:hAnsi="Garamond"/>
+        </w:rPr>
+      </w:pPr>
+    </w:p>
+    <w:p>
+      <w:pPr>
+        <w:pStyle w:val="ListParagraph"/>
+        <w:spacing w:line="360" w:lineRule="auto"/>
+        <w:rPr>
+          <w:rFonts w:ascii="Garamond" w:hAnsi="Garamond"/>
+        </w:rPr>
+      </w:pPr>
+      <w:r>
+        <w:rPr>
+          <w:rFonts w:ascii="Garamond" w:hAnsi="Garamond"/>
+        </w:rPr>
+        <w:lastRenderedPageBreak/>
         <w:t xml:space="preserve">Landlord’s documents (including ESI) comprising or recording or containing </w:t>
       </w:r>
       <w:r>
@@ -8329,6 +8875,30 @@
         <w:rPr>
           <w:rFonts w:ascii="Garamond" w:hAnsi="Garamond"/>
         </w:rPr>
+        <w:t>{%p endif %}</w:t>
+      </w:r>
+    </w:p>
+    <w:p>
+      <w:pPr>
+        <w:pStyle w:val="ListParagraph"/>
+        <w:spacing w:line="360" w:lineRule="auto"/>
+        <w:rPr>
+          <w:rFonts w:ascii="Garamond" w:hAnsi="Garamond"/>
+        </w:rPr>
+      </w:pPr>
+    </w:p>
+    <w:p>
+      <w:pPr>
+        <w:pStyle w:val="ListParagraph"/>
+        <w:spacing w:line="360" w:lineRule="auto"/>
+        <w:rPr>
+          <w:rFonts w:ascii="Garamond" w:hAnsi="Garamond"/>
+        </w:rPr>
+      </w:pPr>
+      <w:r>
+        <w:rPr>
+          <w:rFonts w:ascii="Garamond" w:hAnsi="Garamond"/>
+        </w:rPr>
         <w:t xml:space="preserve">All letters, memos, </w:t>
       </w:r>
       <w:proofErr w:type="gramStart"/>
@@ -8762,7 +9332,13 @@
         <w:rPr>
           <w:rFonts w:ascii="Garamond" w:hAnsi="Garamond"/>
         </w:rPr>
-        <w:t>ints.any_in_category</w:t>
+        <w:t>drq</w:t>
+      </w:r>
+      <w:r>
+        <w:rPr>
+          <w:rFonts w:ascii="Garamond" w:hAnsi="Garamond"/>
+        </w:rPr>
+        <w:t>.any_in_category</w:t>
       </w:r>
       <w:proofErr w:type="spellEnd"/>
       <w:r>
@@ -20037,7 +20613,6 @@
   <w:style w:type="character" w:default="1" w:styleId="DefaultParagraphFont">
     <w:name w:val="Default Paragraph Font"/>
     <w:uiPriority w:val="1"/>
-    <w:semiHidden/>
     <w:unhideWhenUsed/>
   </w:style>
   <w:style w:type="table" w:default="1" w:styleId="TableNormal">

</xml_diff>

<commit_message>
update template and return count_checked() to how it was previously (still WIP)
</commit_message>
<xml_diff>
--- a/docassemble/MOHUDEvictionProject/data/templates/Discovery.docx
+++ b/docassemble/MOHUDEvictionProject/data/templates/Discovery.docx
@@ -4,7 +4,6 @@
   <w:body>
     <w:p>
       <w:pPr>
-        <w:spacing w:line="360" w:lineRule="auto"/>
         <w:rPr>
           <w:rFonts w:ascii="Garamond" w:hAnsi="Garamond"/>
         </w:rPr>
@@ -32,7 +31,6 @@
     </w:p>
     <w:p>
       <w:pPr>
-        <w:spacing w:line="360" w:lineRule="auto"/>
         <w:rPr>
           <w:rFonts w:ascii="Garamond" w:eastAsia="Book Antiqua" w:hAnsi="Garamond"/>
           <w:color w:val="000000" w:themeColor="text1"/>
@@ -116,7 +114,7 @@
     <w:p>
       <w:pPr>
         <w:keepLines/>
-        <w:spacing w:after="240" w:line="360" w:lineRule="auto"/>
+        <w:spacing w:after="240"/>
         <w:rPr>
           <w:rFonts w:ascii="Garamond" w:hAnsi="Garamond"/>
         </w:rPr>
@@ -151,6 +149,7 @@
     <w:p>
       <w:pPr>
         <w:pStyle w:val="AnswerSection"/>
+        <w:spacing w:line="240" w:lineRule="auto"/>
       </w:pPr>
       <w:r>
         <w:t>Interroga</w:t>
@@ -168,6 +167,7 @@
     <w:p>
       <w:pPr>
         <w:pStyle w:val="ListParagraph"/>
+        <w:spacing w:line="240" w:lineRule="auto"/>
         <w:rPr>
           <w:rFonts w:ascii="Garamond" w:hAnsi="Garamond"/>
         </w:rPr>
@@ -206,6 +206,7 @@
           <w:ilvl w:val="1"/>
           <w:numId w:val="102"/>
         </w:numPr>
+        <w:spacing w:before="0" w:after="0" w:line="240" w:lineRule="auto"/>
         <w:rPr>
           <w:rFonts w:ascii="Garamond" w:hAnsi="Garamond"/>
         </w:rPr>
@@ -226,6 +227,7 @@
           <w:ilvl w:val="1"/>
           <w:numId w:val="102"/>
         </w:numPr>
+        <w:spacing w:before="0" w:after="0" w:line="240" w:lineRule="auto"/>
         <w:rPr>
           <w:rFonts w:ascii="Garamond" w:hAnsi="Garamond"/>
         </w:rPr>
@@ -246,6 +248,7 @@
           <w:ilvl w:val="1"/>
           <w:numId w:val="102"/>
         </w:numPr>
+        <w:spacing w:before="0" w:after="0" w:line="240" w:lineRule="auto"/>
         <w:rPr>
           <w:rFonts w:ascii="Garamond" w:hAnsi="Garamond"/>
         </w:rPr>
@@ -266,6 +269,7 @@
           <w:ilvl w:val="1"/>
           <w:numId w:val="102"/>
         </w:numPr>
+        <w:spacing w:before="0" w:after="0" w:line="240" w:lineRule="auto"/>
         <w:rPr>
           <w:rFonts w:ascii="Garamond" w:hAnsi="Garamond"/>
         </w:rPr>
@@ -298,6 +302,7 @@
           <w:ilvl w:val="1"/>
           <w:numId w:val="102"/>
         </w:numPr>
+        <w:spacing w:before="0" w:after="0" w:line="240" w:lineRule="auto"/>
         <w:rPr>
           <w:rFonts w:ascii="Garamond" w:hAnsi="Garamond"/>
         </w:rPr>
@@ -316,6 +321,7 @@
           <w:ilvl w:val="1"/>
           <w:numId w:val="102"/>
         </w:numPr>
+        <w:spacing w:before="0" w:after="0" w:line="240" w:lineRule="auto"/>
         <w:rPr>
           <w:rFonts w:ascii="Garamond" w:hAnsi="Garamond"/>
         </w:rPr>
@@ -331,7 +337,6 @@
       <w:pPr>
         <w:keepNext/>
         <w:keepLines/>
-        <w:spacing w:line="360" w:lineRule="auto"/>
         <w:jc w:val="center"/>
         <w:rPr>
           <w:rFonts w:ascii="Garamond" w:hAnsi="Garamond"/>
@@ -384,6 +389,7 @@
     <w:p>
       <w:pPr>
         <w:pStyle w:val="ListParagraph"/>
+        <w:spacing w:line="240" w:lineRule="auto"/>
         <w:rPr>
           <w:rFonts w:ascii="Garamond" w:hAnsi="Garamond"/>
         </w:rPr>
@@ -424,6 +430,7 @@
     <w:p>
       <w:pPr>
         <w:pStyle w:val="ListParagraph"/>
+        <w:spacing w:line="240" w:lineRule="auto"/>
         <w:rPr>
           <w:rFonts w:ascii="Garamond" w:hAnsi="Garamond"/>
         </w:rPr>
@@ -462,6 +469,7 @@
     <w:p>
       <w:pPr>
         <w:pStyle w:val="ListParagraph"/>
+        <w:spacing w:line="240" w:lineRule="auto"/>
         <w:rPr>
           <w:rFonts w:ascii="Garamond" w:hAnsi="Garamond"/>
           <w:b/>
@@ -478,6 +486,7 @@
     <w:p>
       <w:pPr>
         <w:pStyle w:val="ListParagraph"/>
+        <w:spacing w:line="240" w:lineRule="auto"/>
         <w:rPr>
           <w:rFonts w:ascii="Garamond" w:hAnsi="Garamond"/>
         </w:rPr>
@@ -506,15 +515,15 @@
     <w:p>
       <w:pPr>
         <w:pStyle w:val="ListParagraph"/>
-        <w:rPr>
-          <w:rFonts w:ascii="Garamond" w:hAnsi="Garamond"/>
-        </w:rPr>
-      </w:pPr>
-      <w:r>
-        <w:rPr>
-          <w:rFonts w:ascii="Garamond" w:hAnsi="Garamond"/>
-        </w:rPr>
-        <w:lastRenderedPageBreak/>
+        <w:spacing w:line="240" w:lineRule="auto"/>
+        <w:rPr>
+          <w:rFonts w:ascii="Garamond" w:hAnsi="Garamond"/>
+        </w:rPr>
+      </w:pPr>
+      <w:r>
+        <w:rPr>
+          <w:rFonts w:ascii="Garamond" w:hAnsi="Garamond"/>
+        </w:rPr>
         <w:t>Identify and describe fully any computer, paper, or other system(s) Landlord ha</w:t>
       </w:r>
       <w:r>
@@ -545,6 +554,7 @@
     <w:p>
       <w:pPr>
         <w:pStyle w:val="ListParagraph"/>
+        <w:spacing w:line="240" w:lineRule="auto"/>
         <w:rPr>
           <w:rFonts w:ascii="Garamond" w:hAnsi="Garamond"/>
           <w:b/>
@@ -561,6 +571,7 @@
     <w:p>
       <w:pPr>
         <w:pStyle w:val="ListParagraph"/>
+        <w:spacing w:line="240" w:lineRule="auto"/>
         <w:rPr>
           <w:rFonts w:ascii="Garamond" w:hAnsi="Garamond"/>
         </w:rPr>
@@ -589,6 +600,7 @@
     <w:p>
       <w:pPr>
         <w:pStyle w:val="ListParagraph"/>
+        <w:spacing w:line="240" w:lineRule="auto"/>
         <w:rPr>
           <w:rFonts w:ascii="Garamond" w:hAnsi="Garamond"/>
         </w:rPr>
@@ -735,6 +747,7 @@
           <w:ilvl w:val="1"/>
           <w:numId w:val="102"/>
         </w:numPr>
+        <w:spacing w:before="0" w:after="0" w:line="240" w:lineRule="auto"/>
         <w:rPr>
           <w:rFonts w:ascii="Garamond" w:hAnsi="Garamond"/>
         </w:rPr>
@@ -779,6 +792,7 @@
           <w:ilvl w:val="1"/>
           <w:numId w:val="102"/>
         </w:numPr>
+        <w:spacing w:before="0" w:after="0" w:line="240" w:lineRule="auto"/>
         <w:rPr>
           <w:rFonts w:ascii="Garamond" w:hAnsi="Garamond"/>
         </w:rPr>
@@ -811,14 +825,16 @@
           <w:ilvl w:val="1"/>
           <w:numId w:val="102"/>
         </w:numPr>
-        <w:rPr>
-          <w:rFonts w:ascii="Garamond" w:hAnsi="Garamond"/>
-        </w:rPr>
-      </w:pPr>
-      <w:r>
-        <w:rPr>
-          <w:rFonts w:ascii="Garamond" w:hAnsi="Garamond"/>
-        </w:rPr>
+        <w:spacing w:before="0" w:after="0" w:line="240" w:lineRule="auto"/>
+        <w:rPr>
+          <w:rFonts w:ascii="Garamond" w:hAnsi="Garamond"/>
+        </w:rPr>
+      </w:pPr>
+      <w:r>
+        <w:rPr>
+          <w:rFonts w:ascii="Garamond" w:hAnsi="Garamond"/>
+        </w:rPr>
+        <w:lastRenderedPageBreak/>
         <w:t xml:space="preserve">Whether the communication or attempted communication was written or </w:t>
       </w:r>
       <w:proofErr w:type="gramStart"/>
@@ -843,6 +859,7 @@
           <w:ilvl w:val="1"/>
           <w:numId w:val="102"/>
         </w:numPr>
+        <w:spacing w:before="0" w:after="0" w:line="240" w:lineRule="auto"/>
         <w:rPr>
           <w:rFonts w:ascii="Garamond" w:hAnsi="Garamond"/>
         </w:rPr>
@@ -875,6 +892,7 @@
           <w:ilvl w:val="1"/>
           <w:numId w:val="102"/>
         </w:numPr>
+        <w:spacing w:before="0" w:after="0" w:line="240" w:lineRule="auto"/>
         <w:rPr>
           <w:rFonts w:ascii="Garamond" w:hAnsi="Garamond"/>
         </w:rPr>
@@ -893,6 +911,7 @@
           <w:ilvl w:val="1"/>
           <w:numId w:val="102"/>
         </w:numPr>
+        <w:spacing w:before="0" w:after="0" w:line="240" w:lineRule="auto"/>
         <w:rPr>
           <w:rFonts w:ascii="Garamond" w:hAnsi="Garamond"/>
         </w:rPr>
@@ -907,6 +926,7 @@
     <w:p>
       <w:pPr>
         <w:pStyle w:val="ListParagraph"/>
+        <w:spacing w:line="240" w:lineRule="auto"/>
         <w:rPr>
           <w:rFonts w:ascii="Garamond" w:hAnsi="Garamond"/>
           <w:b/>
@@ -923,6 +943,7 @@
     <w:p>
       <w:pPr>
         <w:pStyle w:val="ListParagraph"/>
+        <w:spacing w:line="240" w:lineRule="auto"/>
         <w:rPr>
           <w:rFonts w:ascii="Garamond" w:hAnsi="Garamond"/>
         </w:rPr>
@@ -951,6 +972,7 @@
     <w:p>
       <w:pPr>
         <w:pStyle w:val="ListParagraph"/>
+        <w:spacing w:line="240" w:lineRule="auto"/>
         <w:rPr>
           <w:rFonts w:ascii="Garamond" w:hAnsi="Garamond"/>
         </w:rPr>
@@ -1031,15 +1053,15 @@
           <w:ilvl w:val="1"/>
           <w:numId w:val="102"/>
         </w:numPr>
-        <w:rPr>
-          <w:rFonts w:ascii="Garamond" w:hAnsi="Garamond"/>
-        </w:rPr>
-      </w:pPr>
-      <w:r>
-        <w:rPr>
-          <w:rFonts w:ascii="Garamond" w:hAnsi="Garamond"/>
-        </w:rPr>
-        <w:lastRenderedPageBreak/>
+        <w:spacing w:before="0" w:after="0" w:line="240" w:lineRule="auto"/>
+        <w:rPr>
+          <w:rFonts w:ascii="Garamond" w:hAnsi="Garamond"/>
+        </w:rPr>
+      </w:pPr>
+      <w:r>
+        <w:rPr>
+          <w:rFonts w:ascii="Garamond" w:hAnsi="Garamond"/>
+        </w:rPr>
         <w:t xml:space="preserve">The original </w:t>
       </w:r>
       <w:proofErr w:type="gramStart"/>
@@ -1058,6 +1080,7 @@
           <w:ilvl w:val="1"/>
           <w:numId w:val="102"/>
         </w:numPr>
+        <w:spacing w:before="0" w:after="0" w:line="240" w:lineRule="auto"/>
         <w:rPr>
           <w:rFonts w:ascii="Garamond" w:hAnsi="Garamond"/>
         </w:rPr>
@@ -1084,6 +1107,7 @@
           <w:ilvl w:val="1"/>
           <w:numId w:val="102"/>
         </w:numPr>
+        <w:spacing w:before="0" w:after="0" w:line="240" w:lineRule="auto"/>
         <w:rPr>
           <w:rFonts w:ascii="Garamond" w:hAnsi="Garamond"/>
         </w:rPr>
@@ -1116,6 +1140,7 @@
           <w:ilvl w:val="1"/>
           <w:numId w:val="102"/>
         </w:numPr>
+        <w:spacing w:before="0" w:after="0" w:line="240" w:lineRule="auto"/>
         <w:rPr>
           <w:rFonts w:ascii="Garamond" w:hAnsi="Garamond"/>
         </w:rPr>
@@ -1142,6 +1167,7 @@
           <w:ilvl w:val="1"/>
           <w:numId w:val="102"/>
         </w:numPr>
+        <w:spacing w:before="0" w:after="0" w:line="240" w:lineRule="auto"/>
         <w:rPr>
           <w:rFonts w:ascii="Garamond" w:hAnsi="Garamond"/>
         </w:rPr>
@@ -1174,6 +1200,7 @@
           <w:ilvl w:val="1"/>
           <w:numId w:val="102"/>
         </w:numPr>
+        <w:spacing w:before="0" w:after="0" w:line="240" w:lineRule="auto"/>
         <w:rPr>
           <w:rFonts w:ascii="Garamond" w:hAnsi="Garamond"/>
         </w:rPr>
@@ -1198,6 +1225,7 @@
           <w:ilvl w:val="1"/>
           <w:numId w:val="102"/>
         </w:numPr>
+        <w:spacing w:before="0" w:after="0" w:line="240" w:lineRule="auto"/>
         <w:rPr>
           <w:rFonts w:ascii="Garamond" w:hAnsi="Garamond"/>
         </w:rPr>
@@ -1212,6 +1240,7 @@
     <w:p>
       <w:pPr>
         <w:pStyle w:val="ListParagraph"/>
+        <w:spacing w:line="240" w:lineRule="auto"/>
         <w:rPr>
           <w:rFonts w:ascii="Garamond" w:hAnsi="Garamond"/>
           <w:b/>
@@ -1228,6 +1257,7 @@
     <w:p>
       <w:pPr>
         <w:pStyle w:val="ListParagraph"/>
+        <w:spacing w:line="240" w:lineRule="auto"/>
         <w:rPr>
           <w:rFonts w:ascii="Garamond" w:hAnsi="Garamond"/>
         </w:rPr>
@@ -1256,6 +1286,7 @@
     <w:p>
       <w:pPr>
         <w:pStyle w:val="ListParagraph"/>
+        <w:spacing w:line="240" w:lineRule="auto"/>
         <w:rPr>
           <w:rFonts w:ascii="Garamond" w:hAnsi="Garamond"/>
         </w:rPr>
@@ -1308,6 +1339,7 @@
           <w:ilvl w:val="1"/>
           <w:numId w:val="102"/>
         </w:numPr>
+        <w:spacing w:before="0" w:after="0" w:line="240" w:lineRule="auto"/>
         <w:rPr>
           <w:rFonts w:ascii="Garamond" w:hAnsi="Garamond"/>
         </w:rPr>
@@ -1334,6 +1366,7 @@
           <w:ilvl w:val="1"/>
           <w:numId w:val="102"/>
         </w:numPr>
+        <w:spacing w:before="0" w:after="0" w:line="240" w:lineRule="auto"/>
         <w:rPr>
           <w:rFonts w:ascii="Garamond" w:hAnsi="Garamond"/>
         </w:rPr>
@@ -1358,6 +1391,7 @@
           <w:ilvl w:val="1"/>
           <w:numId w:val="102"/>
         </w:numPr>
+        <w:spacing w:before="0" w:after="0" w:line="240" w:lineRule="auto"/>
         <w:rPr>
           <w:rFonts w:ascii="Garamond" w:hAnsi="Garamond"/>
         </w:rPr>
@@ -1372,6 +1406,7 @@
     <w:p>
       <w:pPr>
         <w:pStyle w:val="ListParagraph"/>
+        <w:spacing w:line="240" w:lineRule="auto"/>
         <w:rPr>
           <w:rFonts w:ascii="Garamond" w:hAnsi="Garamond"/>
           <w:b/>
@@ -1388,6 +1423,7 @@
     <w:p>
       <w:pPr>
         <w:pStyle w:val="ListParagraph"/>
+        <w:spacing w:line="240" w:lineRule="auto"/>
         <w:rPr>
           <w:rFonts w:ascii="Garamond" w:hAnsi="Garamond"/>
         </w:rPr>
@@ -1402,6 +1438,7 @@
     <w:p>
       <w:pPr>
         <w:pStyle w:val="ListParagraph"/>
+        <w:spacing w:line="240" w:lineRule="auto"/>
         <w:rPr>
           <w:rFonts w:ascii="Garamond" w:hAnsi="Garamond"/>
         </w:rPr>
@@ -1434,15 +1471,15 @@
           <w:ilvl w:val="1"/>
           <w:numId w:val="102"/>
         </w:numPr>
-        <w:rPr>
-          <w:rFonts w:ascii="Garamond" w:hAnsi="Garamond"/>
-        </w:rPr>
-      </w:pPr>
-      <w:r>
-        <w:rPr>
-          <w:rFonts w:ascii="Garamond" w:hAnsi="Garamond"/>
-        </w:rPr>
-        <w:lastRenderedPageBreak/>
+        <w:spacing w:before="0" w:after="0" w:line="240" w:lineRule="auto"/>
+        <w:rPr>
+          <w:rFonts w:ascii="Garamond" w:hAnsi="Garamond"/>
+        </w:rPr>
+      </w:pPr>
+      <w:r>
+        <w:rPr>
+          <w:rFonts w:ascii="Garamond" w:hAnsi="Garamond"/>
+        </w:rPr>
         <w:t xml:space="preserve">The date(s) of any such </w:t>
       </w:r>
       <w:proofErr w:type="gramStart"/>
@@ -1461,6 +1498,7 @@
           <w:ilvl w:val="1"/>
           <w:numId w:val="102"/>
         </w:numPr>
+        <w:spacing w:before="0" w:after="0" w:line="240" w:lineRule="auto"/>
         <w:rPr>
           <w:rFonts w:ascii="Garamond" w:hAnsi="Garamond"/>
         </w:rPr>
@@ -1487,6 +1525,7 @@
           <w:ilvl w:val="1"/>
           <w:numId w:val="102"/>
         </w:numPr>
+        <w:spacing w:before="0" w:after="0" w:line="240" w:lineRule="auto"/>
         <w:rPr>
           <w:rFonts w:ascii="Garamond" w:hAnsi="Garamond"/>
         </w:rPr>
@@ -1519,6 +1558,7 @@
           <w:ilvl w:val="1"/>
           <w:numId w:val="102"/>
         </w:numPr>
+        <w:spacing w:before="0" w:after="0" w:line="240" w:lineRule="auto"/>
         <w:rPr>
           <w:rFonts w:ascii="Garamond" w:hAnsi="Garamond"/>
         </w:rPr>
@@ -1543,6 +1583,7 @@
           <w:ilvl w:val="1"/>
           <w:numId w:val="102"/>
         </w:numPr>
+        <w:spacing w:before="0" w:after="0" w:line="240" w:lineRule="auto"/>
         <w:rPr>
           <w:rFonts w:ascii="Garamond" w:hAnsi="Garamond"/>
         </w:rPr>
@@ -1571,6 +1612,7 @@
     <w:p>
       <w:pPr>
         <w:pStyle w:val="ListParagraph"/>
+        <w:spacing w:line="240" w:lineRule="auto"/>
         <w:rPr>
           <w:rFonts w:ascii="Garamond" w:hAnsi="Garamond"/>
           <w:b/>
@@ -1581,12 +1623,14 @@
         <w:rPr>
           <w:rFonts w:ascii="Garamond" w:hAnsi="Garamond"/>
         </w:rPr>
+        <w:lastRenderedPageBreak/>
         <w:t>{%p endif %}</w:t>
       </w:r>
     </w:p>
     <w:p>
       <w:pPr>
         <w:pStyle w:val="ListParagraph"/>
+        <w:spacing w:line="240" w:lineRule="auto"/>
         <w:rPr>
           <w:rFonts w:ascii="Garamond" w:hAnsi="Garamond"/>
         </w:rPr>
@@ -1615,6 +1659,7 @@
     <w:p>
       <w:pPr>
         <w:pStyle w:val="ListParagraph"/>
+        <w:spacing w:line="240" w:lineRule="auto"/>
         <w:rPr>
           <w:rFonts w:ascii="Garamond" w:hAnsi="Garamond"/>
         </w:rPr>
@@ -1681,6 +1726,7 @@
     <w:p>
       <w:pPr>
         <w:pStyle w:val="ListParagraph"/>
+        <w:spacing w:line="240" w:lineRule="auto"/>
         <w:rPr>
           <w:rFonts w:ascii="Garamond" w:hAnsi="Garamond"/>
           <w:b/>
@@ -1698,7 +1744,6 @@
       <w:pPr>
         <w:keepNext/>
         <w:keepLines/>
-        <w:spacing w:line="360" w:lineRule="auto"/>
         <w:jc w:val="center"/>
         <w:rPr>
           <w:rFonts w:ascii="Garamond" w:hAnsi="Garamond"/>
@@ -1751,7 +1796,6 @@
       <w:pPr>
         <w:keepNext/>
         <w:keepLines/>
-        <w:spacing w:line="360" w:lineRule="auto"/>
         <w:jc w:val="center"/>
         <w:rPr>
           <w:rFonts w:ascii="Garamond" w:hAnsi="Garamond"/>
@@ -1767,6 +1811,7 @@
     <w:p>
       <w:pPr>
         <w:pStyle w:val="ListParagraph"/>
+        <w:spacing w:line="240" w:lineRule="auto"/>
         <w:rPr>
           <w:rFonts w:ascii="Garamond" w:hAnsi="Garamond"/>
         </w:rPr>
@@ -1807,6 +1852,7 @@
     <w:p>
       <w:pPr>
         <w:pStyle w:val="ListParagraph"/>
+        <w:spacing w:line="240" w:lineRule="auto"/>
         <w:rPr>
           <w:rFonts w:ascii="Garamond" w:hAnsi="Garamond"/>
         </w:rPr>
@@ -1837,6 +1883,7 @@
           <w:ilvl w:val="1"/>
           <w:numId w:val="102"/>
         </w:numPr>
+        <w:spacing w:before="0" w:after="0" w:line="240" w:lineRule="auto"/>
         <w:rPr>
           <w:rFonts w:ascii="Garamond" w:hAnsi="Garamond"/>
         </w:rPr>
@@ -1863,6 +1910,7 @@
           <w:ilvl w:val="1"/>
           <w:numId w:val="102"/>
         </w:numPr>
+        <w:spacing w:before="0" w:after="0" w:line="240" w:lineRule="auto"/>
         <w:rPr>
           <w:rFonts w:ascii="Garamond" w:hAnsi="Garamond"/>
         </w:rPr>
@@ -1889,6 +1937,7 @@
           <w:ilvl w:val="1"/>
           <w:numId w:val="102"/>
         </w:numPr>
+        <w:spacing w:before="0" w:after="0" w:line="240" w:lineRule="auto"/>
         <w:rPr>
           <w:rFonts w:ascii="Garamond" w:hAnsi="Garamond"/>
         </w:rPr>
@@ -1907,6 +1956,7 @@
           <w:ilvl w:val="1"/>
           <w:numId w:val="102"/>
         </w:numPr>
+        <w:spacing w:before="0" w:after="0" w:line="240" w:lineRule="auto"/>
         <w:rPr>
           <w:rFonts w:ascii="Garamond" w:hAnsi="Garamond"/>
         </w:rPr>
@@ -1921,6 +1971,7 @@
     <w:p>
       <w:pPr>
         <w:pStyle w:val="ListParagraph"/>
+        <w:spacing w:line="240" w:lineRule="auto"/>
         <w:rPr>
           <w:rFonts w:ascii="Garamond" w:hAnsi="Garamond"/>
         </w:rPr>
@@ -1935,15 +1986,15 @@
     <w:p>
       <w:pPr>
         <w:pStyle w:val="ListParagraph"/>
-        <w:rPr>
-          <w:rFonts w:ascii="Garamond" w:hAnsi="Garamond"/>
-        </w:rPr>
-      </w:pPr>
-      <w:r>
-        <w:rPr>
-          <w:rFonts w:ascii="Garamond" w:hAnsi="Garamond"/>
-        </w:rPr>
-        <w:lastRenderedPageBreak/>
+        <w:spacing w:line="240" w:lineRule="auto"/>
+        <w:rPr>
+          <w:rFonts w:ascii="Garamond" w:hAnsi="Garamond"/>
+        </w:rPr>
+      </w:pPr>
+      <w:r>
+        <w:rPr>
+          <w:rFonts w:ascii="Garamond" w:hAnsi="Garamond"/>
+        </w:rPr>
         <w:t xml:space="preserve">{%p if </w:t>
       </w:r>
       <w:r>
@@ -1976,6 +2027,7 @@
     <w:p>
       <w:pPr>
         <w:pStyle w:val="ListParagraph"/>
+        <w:spacing w:line="240" w:lineRule="auto"/>
         <w:rPr>
           <w:rFonts w:ascii="Garamond" w:hAnsi="Garamond"/>
         </w:rPr>
@@ -1994,6 +2046,7 @@
           <w:ilvl w:val="1"/>
           <w:numId w:val="102"/>
         </w:numPr>
+        <w:spacing w:before="0" w:after="0" w:line="240" w:lineRule="auto"/>
         <w:rPr>
           <w:rFonts w:ascii="Garamond" w:hAnsi="Garamond"/>
         </w:rPr>
@@ -2020,6 +2073,7 @@
           <w:ilvl w:val="1"/>
           <w:numId w:val="102"/>
         </w:numPr>
+        <w:spacing w:before="0" w:after="0" w:line="240" w:lineRule="auto"/>
         <w:rPr>
           <w:rFonts w:ascii="Garamond" w:hAnsi="Garamond"/>
         </w:rPr>
@@ -2046,6 +2100,7 @@
           <w:ilvl w:val="1"/>
           <w:numId w:val="102"/>
         </w:numPr>
+        <w:spacing w:before="0" w:after="0" w:line="240" w:lineRule="auto"/>
         <w:rPr>
           <w:rFonts w:ascii="Garamond" w:hAnsi="Garamond"/>
         </w:rPr>
@@ -2072,6 +2127,7 @@
           <w:ilvl w:val="1"/>
           <w:numId w:val="102"/>
         </w:numPr>
+        <w:spacing w:before="0" w:after="0" w:line="240" w:lineRule="auto"/>
         <w:rPr>
           <w:rFonts w:ascii="Garamond" w:hAnsi="Garamond"/>
         </w:rPr>
@@ -2098,6 +2154,7 @@
           <w:ilvl w:val="1"/>
           <w:numId w:val="102"/>
         </w:numPr>
+        <w:spacing w:before="0" w:after="0" w:line="240" w:lineRule="auto"/>
         <w:rPr>
           <w:rFonts w:ascii="Garamond" w:hAnsi="Garamond"/>
         </w:rPr>
@@ -2116,6 +2173,7 @@
           <w:ilvl w:val="1"/>
           <w:numId w:val="102"/>
         </w:numPr>
+        <w:spacing w:before="0" w:after="0" w:line="240" w:lineRule="auto"/>
         <w:rPr>
           <w:rFonts w:ascii="Garamond" w:hAnsi="Garamond"/>
         </w:rPr>
@@ -2130,6 +2188,7 @@
     <w:p>
       <w:pPr>
         <w:pStyle w:val="ListParagraph"/>
+        <w:spacing w:line="240" w:lineRule="auto"/>
         <w:rPr>
           <w:rFonts w:ascii="Garamond" w:hAnsi="Garamond"/>
         </w:rPr>
@@ -2144,6 +2203,7 @@
     <w:p>
       <w:pPr>
         <w:pStyle w:val="ListParagraph"/>
+        <w:spacing w:line="240" w:lineRule="auto"/>
         <w:rPr>
           <w:rFonts w:ascii="Garamond" w:hAnsi="Garamond"/>
         </w:rPr>
@@ -2184,6 +2244,7 @@
     <w:p>
       <w:pPr>
         <w:pStyle w:val="ListParagraph"/>
+        <w:spacing w:line="240" w:lineRule="auto"/>
         <w:rPr>
           <w:rFonts w:ascii="Garamond" w:hAnsi="Garamond"/>
         </w:rPr>
@@ -2216,6 +2277,7 @@
     <w:p>
       <w:pPr>
         <w:pStyle w:val="ListParagraph"/>
+        <w:spacing w:line="240" w:lineRule="auto"/>
         <w:rPr>
           <w:rFonts w:ascii="Garamond" w:hAnsi="Garamond"/>
         </w:rPr>
@@ -2275,6 +2337,7 @@
         <w:pStyle w:val="Answersubsection"/>
       </w:pPr>
       <w:r>
+        <w:lastRenderedPageBreak/>
         <w:t>Problems with the Apartment/Building</w:t>
       </w:r>
     </w:p>
@@ -2282,7 +2345,6 @@
       <w:pPr>
         <w:keepNext/>
         <w:keepLines/>
-        <w:spacing w:line="360" w:lineRule="auto"/>
         <w:jc w:val="center"/>
         <w:rPr>
           <w:rFonts w:ascii="Garamond" w:hAnsi="Garamond"/>
@@ -2298,6 +2360,7 @@
     <w:p>
       <w:pPr>
         <w:pStyle w:val="ListParagraph"/>
+        <w:spacing w:line="240" w:lineRule="auto"/>
         <w:rPr>
           <w:rFonts w:ascii="Garamond" w:hAnsi="Garamond"/>
         </w:rPr>
@@ -2338,6 +2401,7 @@
     <w:p>
       <w:pPr>
         <w:pStyle w:val="ListParagraph"/>
+        <w:spacing w:line="240" w:lineRule="auto"/>
         <w:rPr>
           <w:rFonts w:ascii="Garamond" w:hAnsi="Garamond"/>
         </w:rPr>
@@ -2376,15 +2440,15 @@
           <w:ilvl w:val="1"/>
           <w:numId w:val="102"/>
         </w:numPr>
-        <w:rPr>
-          <w:rFonts w:ascii="Garamond" w:hAnsi="Garamond"/>
-        </w:rPr>
-      </w:pPr>
-      <w:r>
-        <w:rPr>
-          <w:rFonts w:ascii="Garamond" w:hAnsi="Garamond"/>
-        </w:rPr>
-        <w:lastRenderedPageBreak/>
+        <w:spacing w:before="0" w:after="0" w:line="240" w:lineRule="auto"/>
+        <w:rPr>
+          <w:rFonts w:ascii="Garamond" w:hAnsi="Garamond"/>
+        </w:rPr>
+      </w:pPr>
+      <w:r>
+        <w:rPr>
+          <w:rFonts w:ascii="Garamond" w:hAnsi="Garamond"/>
+        </w:rPr>
         <w:t xml:space="preserve">The nature of the </w:t>
       </w:r>
       <w:proofErr w:type="gramStart"/>
@@ -2403,6 +2467,7 @@
           <w:ilvl w:val="1"/>
           <w:numId w:val="102"/>
         </w:numPr>
+        <w:spacing w:before="0" w:after="0" w:line="240" w:lineRule="auto"/>
         <w:rPr>
           <w:rFonts w:ascii="Garamond" w:hAnsi="Garamond"/>
         </w:rPr>
@@ -2429,6 +2494,7 @@
           <w:ilvl w:val="1"/>
           <w:numId w:val="102"/>
         </w:numPr>
+        <w:spacing w:before="0" w:after="0" w:line="240" w:lineRule="auto"/>
         <w:rPr>
           <w:rFonts w:ascii="Garamond" w:hAnsi="Garamond"/>
         </w:rPr>
@@ -2447,6 +2513,7 @@
           <w:ilvl w:val="1"/>
           <w:numId w:val="102"/>
         </w:numPr>
+        <w:spacing w:before="0" w:after="0" w:line="240" w:lineRule="auto"/>
         <w:rPr>
           <w:rFonts w:ascii="Garamond" w:hAnsi="Garamond"/>
         </w:rPr>
@@ -2461,6 +2528,7 @@
     <w:p>
       <w:pPr>
         <w:pStyle w:val="ListParagraph"/>
+        <w:spacing w:line="240" w:lineRule="auto"/>
         <w:rPr>
           <w:rFonts w:ascii="Garamond" w:hAnsi="Garamond"/>
         </w:rPr>
@@ -2475,6 +2543,7 @@
     <w:p>
       <w:pPr>
         <w:pStyle w:val="ListParagraph"/>
+        <w:spacing w:line="240" w:lineRule="auto"/>
         <w:rPr>
           <w:rFonts w:ascii="Garamond" w:hAnsi="Garamond"/>
         </w:rPr>
@@ -2515,6 +2584,7 @@
     <w:p>
       <w:pPr>
         <w:pStyle w:val="ListParagraph"/>
+        <w:spacing w:line="240" w:lineRule="auto"/>
         <w:rPr>
           <w:rFonts w:ascii="Garamond" w:hAnsi="Garamond"/>
         </w:rPr>
@@ -2553,6 +2623,7 @@
           <w:ilvl w:val="1"/>
           <w:numId w:val="102"/>
         </w:numPr>
+        <w:spacing w:before="0" w:after="0" w:line="240" w:lineRule="auto"/>
         <w:rPr>
           <w:rFonts w:ascii="Garamond" w:hAnsi="Garamond"/>
         </w:rPr>
@@ -2579,6 +2650,7 @@
           <w:ilvl w:val="1"/>
           <w:numId w:val="102"/>
         </w:numPr>
+        <w:spacing w:before="0" w:after="0" w:line="240" w:lineRule="auto"/>
         <w:rPr>
           <w:rFonts w:ascii="Garamond" w:hAnsi="Garamond"/>
         </w:rPr>
@@ -2605,6 +2677,7 @@
           <w:ilvl w:val="1"/>
           <w:numId w:val="102"/>
         </w:numPr>
+        <w:spacing w:before="0" w:after="0" w:line="240" w:lineRule="auto"/>
         <w:rPr>
           <w:rFonts w:ascii="Garamond" w:hAnsi="Garamond"/>
         </w:rPr>
@@ -2631,6 +2704,7 @@
           <w:ilvl w:val="1"/>
           <w:numId w:val="102"/>
         </w:numPr>
+        <w:spacing w:before="0" w:after="0" w:line="240" w:lineRule="auto"/>
         <w:rPr>
           <w:rFonts w:ascii="Garamond" w:hAnsi="Garamond"/>
         </w:rPr>
@@ -2657,6 +2731,7 @@
           <w:ilvl w:val="1"/>
           <w:numId w:val="102"/>
         </w:numPr>
+        <w:spacing w:before="0" w:after="0" w:line="240" w:lineRule="auto"/>
         <w:rPr>
           <w:rFonts w:ascii="Garamond" w:hAnsi="Garamond"/>
         </w:rPr>
@@ -2683,6 +2758,7 @@
           <w:ilvl w:val="1"/>
           <w:numId w:val="102"/>
         </w:numPr>
+        <w:spacing w:before="0" w:after="0" w:line="240" w:lineRule="auto"/>
         <w:rPr>
           <w:rFonts w:ascii="Garamond" w:hAnsi="Garamond"/>
         </w:rPr>
@@ -2701,6 +2777,7 @@
           <w:ilvl w:val="1"/>
           <w:numId w:val="102"/>
         </w:numPr>
+        <w:spacing w:before="0" w:after="0" w:line="240" w:lineRule="auto"/>
         <w:rPr>
           <w:rFonts w:ascii="Garamond" w:hAnsi="Garamond"/>
         </w:rPr>
@@ -2715,6 +2792,7 @@
     <w:p>
       <w:pPr>
         <w:pStyle w:val="ListParagraph"/>
+        <w:spacing w:line="240" w:lineRule="auto"/>
         <w:rPr>
           <w:rFonts w:ascii="Garamond" w:hAnsi="Garamond"/>
         </w:rPr>
@@ -2729,6 +2807,7 @@
     <w:p>
       <w:pPr>
         <w:pStyle w:val="ListParagraph"/>
+        <w:spacing w:line="240" w:lineRule="auto"/>
         <w:rPr>
           <w:rFonts w:ascii="Garamond" w:hAnsi="Garamond"/>
         </w:rPr>
@@ -2769,6 +2848,7 @@
     <w:p>
       <w:pPr>
         <w:pStyle w:val="ListParagraph"/>
+        <w:spacing w:line="240" w:lineRule="auto"/>
         <w:rPr>
           <w:rFonts w:ascii="Garamond" w:hAnsi="Garamond"/>
         </w:rPr>
@@ -2801,15 +2881,15 @@
           <w:ilvl w:val="1"/>
           <w:numId w:val="102"/>
         </w:numPr>
-        <w:rPr>
-          <w:rFonts w:ascii="Garamond" w:hAnsi="Garamond"/>
-        </w:rPr>
-      </w:pPr>
-      <w:r>
-        <w:rPr>
-          <w:rFonts w:ascii="Garamond" w:hAnsi="Garamond"/>
-        </w:rPr>
-        <w:lastRenderedPageBreak/>
+        <w:spacing w:before="0" w:after="0" w:line="240" w:lineRule="auto"/>
+        <w:rPr>
+          <w:rFonts w:ascii="Garamond" w:hAnsi="Garamond"/>
+        </w:rPr>
+      </w:pPr>
+      <w:r>
+        <w:rPr>
+          <w:rFonts w:ascii="Garamond" w:hAnsi="Garamond"/>
+        </w:rPr>
         <w:t xml:space="preserve">The </w:t>
       </w:r>
       <w:proofErr w:type="gramStart"/>
@@ -2828,6 +2908,7 @@
           <w:ilvl w:val="1"/>
           <w:numId w:val="102"/>
         </w:numPr>
+        <w:spacing w:before="0" w:after="0" w:line="240" w:lineRule="auto"/>
         <w:rPr>
           <w:rFonts w:ascii="Garamond" w:hAnsi="Garamond"/>
         </w:rPr>
@@ -2854,6 +2935,7 @@
           <w:ilvl w:val="1"/>
           <w:numId w:val="102"/>
         </w:numPr>
+        <w:spacing w:before="0" w:after="0" w:line="240" w:lineRule="auto"/>
         <w:rPr>
           <w:rFonts w:ascii="Garamond" w:hAnsi="Garamond"/>
         </w:rPr>
@@ -2880,6 +2962,7 @@
           <w:ilvl w:val="1"/>
           <w:numId w:val="102"/>
         </w:numPr>
+        <w:spacing w:before="0" w:after="0" w:line="240" w:lineRule="auto"/>
         <w:rPr>
           <w:rFonts w:ascii="Garamond" w:hAnsi="Garamond"/>
         </w:rPr>
@@ -2898,6 +2981,7 @@
           <w:ilvl w:val="1"/>
           <w:numId w:val="102"/>
         </w:numPr>
+        <w:spacing w:before="0" w:after="0" w:line="240" w:lineRule="auto"/>
         <w:rPr>
           <w:rFonts w:ascii="Garamond" w:hAnsi="Garamond"/>
         </w:rPr>
@@ -2912,6 +2996,7 @@
     <w:p>
       <w:pPr>
         <w:pStyle w:val="ListParagraph"/>
+        <w:spacing w:line="240" w:lineRule="auto"/>
         <w:rPr>
           <w:rFonts w:ascii="Garamond" w:hAnsi="Garamond"/>
         </w:rPr>
@@ -2926,14 +3011,16 @@
     <w:p>
       <w:pPr>
         <w:pStyle w:val="ListParagraph"/>
-        <w:rPr>
-          <w:rFonts w:ascii="Garamond" w:hAnsi="Garamond"/>
-        </w:rPr>
-      </w:pPr>
-      <w:r>
-        <w:rPr>
-          <w:rFonts w:ascii="Garamond" w:hAnsi="Garamond"/>
-        </w:rPr>
+        <w:spacing w:line="240" w:lineRule="auto"/>
+        <w:rPr>
+          <w:rFonts w:ascii="Garamond" w:hAnsi="Garamond"/>
+        </w:rPr>
+      </w:pPr>
+      <w:r>
+        <w:rPr>
+          <w:rFonts w:ascii="Garamond" w:hAnsi="Garamond"/>
+        </w:rPr>
+        <w:lastRenderedPageBreak/>
         <w:t xml:space="preserve">{%p if </w:t>
       </w:r>
       <w:r>
@@ -2966,6 +3053,7 @@
     <w:p>
       <w:pPr>
         <w:pStyle w:val="ListParagraph"/>
+        <w:spacing w:line="240" w:lineRule="auto"/>
         <w:rPr>
           <w:rFonts w:ascii="Garamond" w:hAnsi="Garamond"/>
         </w:rPr>
@@ -2984,6 +3072,7 @@
           <w:ilvl w:val="1"/>
           <w:numId w:val="102"/>
         </w:numPr>
+        <w:spacing w:before="0" w:after="0" w:line="240" w:lineRule="auto"/>
         <w:rPr>
           <w:rFonts w:ascii="Garamond" w:hAnsi="Garamond"/>
         </w:rPr>
@@ -3010,6 +3099,7 @@
           <w:ilvl w:val="1"/>
           <w:numId w:val="102"/>
         </w:numPr>
+        <w:spacing w:before="0" w:after="0" w:line="240" w:lineRule="auto"/>
         <w:rPr>
           <w:rFonts w:ascii="Garamond" w:hAnsi="Garamond"/>
         </w:rPr>
@@ -3048,6 +3138,7 @@
           <w:ilvl w:val="1"/>
           <w:numId w:val="102"/>
         </w:numPr>
+        <w:spacing w:before="0" w:after="0" w:line="240" w:lineRule="auto"/>
         <w:rPr>
           <w:rFonts w:ascii="Garamond" w:hAnsi="Garamond"/>
         </w:rPr>
@@ -3074,6 +3165,7 @@
           <w:ilvl w:val="1"/>
           <w:numId w:val="102"/>
         </w:numPr>
+        <w:spacing w:before="0" w:after="0" w:line="240" w:lineRule="auto"/>
         <w:rPr>
           <w:rFonts w:ascii="Garamond" w:hAnsi="Garamond"/>
         </w:rPr>
@@ -3092,6 +3184,7 @@
           <w:ilvl w:val="1"/>
           <w:numId w:val="102"/>
         </w:numPr>
+        <w:spacing w:before="0" w:after="0" w:line="240" w:lineRule="auto"/>
         <w:rPr>
           <w:rFonts w:ascii="Garamond" w:hAnsi="Garamond"/>
         </w:rPr>
@@ -3110,6 +3203,7 @@
           <w:ilvl w:val="1"/>
           <w:numId w:val="102"/>
         </w:numPr>
+        <w:spacing w:before="0" w:after="0" w:line="240" w:lineRule="auto"/>
         <w:rPr>
           <w:rFonts w:ascii="Garamond" w:hAnsi="Garamond"/>
         </w:rPr>
@@ -3124,6 +3218,7 @@
     <w:p>
       <w:pPr>
         <w:pStyle w:val="ListParagraph"/>
+        <w:spacing w:line="240" w:lineRule="auto"/>
         <w:rPr>
           <w:rFonts w:ascii="Garamond" w:hAnsi="Garamond"/>
         </w:rPr>
@@ -3138,6 +3233,7 @@
     <w:p>
       <w:pPr>
         <w:pStyle w:val="ListParagraph"/>
+        <w:spacing w:line="240" w:lineRule="auto"/>
         <w:rPr>
           <w:rFonts w:ascii="Garamond" w:hAnsi="Garamond"/>
         </w:rPr>
@@ -3178,15 +3274,15 @@
     <w:p>
       <w:pPr>
         <w:pStyle w:val="ListParagraph"/>
-        <w:rPr>
-          <w:rFonts w:ascii="Garamond" w:hAnsi="Garamond"/>
-        </w:rPr>
-      </w:pPr>
-      <w:r>
-        <w:rPr>
-          <w:rFonts w:ascii="Garamond" w:hAnsi="Garamond"/>
-        </w:rPr>
-        <w:lastRenderedPageBreak/>
+        <w:spacing w:line="240" w:lineRule="auto"/>
+        <w:rPr>
+          <w:rFonts w:ascii="Garamond" w:hAnsi="Garamond"/>
+        </w:rPr>
+      </w:pPr>
+      <w:r>
+        <w:rPr>
+          <w:rFonts w:ascii="Garamond" w:hAnsi="Garamond"/>
+        </w:rPr>
         <w:t>If you have ever learned of or tried to discover whether there is lead paint in the tenant’s apartment and/or building, provide:</w:t>
       </w:r>
     </w:p>
@@ -3197,6 +3293,7 @@
           <w:ilvl w:val="1"/>
           <w:numId w:val="102"/>
         </w:numPr>
+        <w:spacing w:before="0" w:after="0" w:line="240" w:lineRule="auto"/>
         <w:rPr>
           <w:rFonts w:ascii="Garamond" w:hAnsi="Garamond"/>
         </w:rPr>
@@ -3215,6 +3312,7 @@
           <w:ilvl w:val="1"/>
           <w:numId w:val="102"/>
         </w:numPr>
+        <w:spacing w:before="0" w:after="0" w:line="240" w:lineRule="auto"/>
         <w:rPr>
           <w:rFonts w:ascii="Garamond" w:hAnsi="Garamond"/>
         </w:rPr>
@@ -3241,6 +3339,7 @@
           <w:ilvl w:val="1"/>
           <w:numId w:val="102"/>
         </w:numPr>
+        <w:spacing w:before="0" w:after="0" w:line="240" w:lineRule="auto"/>
         <w:rPr>
           <w:rFonts w:ascii="Garamond" w:hAnsi="Garamond"/>
         </w:rPr>
@@ -3273,6 +3372,7 @@
           <w:ilvl w:val="1"/>
           <w:numId w:val="102"/>
         </w:numPr>
+        <w:spacing w:before="0" w:after="0" w:line="240" w:lineRule="auto"/>
         <w:rPr>
           <w:rFonts w:ascii="Garamond" w:hAnsi="Garamond"/>
         </w:rPr>
@@ -3299,6 +3399,7 @@
           <w:ilvl w:val="1"/>
           <w:numId w:val="102"/>
         </w:numPr>
+        <w:spacing w:before="0" w:after="0" w:line="240" w:lineRule="auto"/>
         <w:rPr>
           <w:rFonts w:ascii="Garamond" w:hAnsi="Garamond"/>
         </w:rPr>
@@ -3331,6 +3432,7 @@
           <w:ilvl w:val="1"/>
           <w:numId w:val="102"/>
         </w:numPr>
+        <w:spacing w:before="0" w:after="0" w:line="240" w:lineRule="auto"/>
         <w:rPr>
           <w:rFonts w:ascii="Garamond" w:hAnsi="Garamond"/>
         </w:rPr>
@@ -3363,6 +3465,7 @@
           <w:ilvl w:val="1"/>
           <w:numId w:val="102"/>
         </w:numPr>
+        <w:spacing w:before="0" w:after="0" w:line="240" w:lineRule="auto"/>
         <w:rPr>
           <w:rFonts w:ascii="Garamond" w:hAnsi="Garamond"/>
         </w:rPr>
@@ -3395,6 +3498,7 @@
           <w:ilvl w:val="1"/>
           <w:numId w:val="102"/>
         </w:numPr>
+        <w:spacing w:before="0" w:after="0" w:line="240" w:lineRule="auto"/>
         <w:rPr>
           <w:rFonts w:ascii="Garamond" w:hAnsi="Garamond"/>
         </w:rPr>
@@ -3435,6 +3539,7 @@
           <w:ilvl w:val="1"/>
           <w:numId w:val="102"/>
         </w:numPr>
+        <w:spacing w:before="0" w:after="0" w:line="240" w:lineRule="auto"/>
         <w:rPr>
           <w:rFonts w:ascii="Garamond" w:hAnsi="Garamond"/>
         </w:rPr>
@@ -3485,6 +3590,7 @@
     <w:p>
       <w:pPr>
         <w:pStyle w:val="ListParagraph"/>
+        <w:spacing w:line="240" w:lineRule="auto"/>
         <w:rPr>
           <w:rFonts w:ascii="Garamond" w:hAnsi="Garamond"/>
         </w:rPr>
@@ -3499,6 +3605,7 @@
     <w:p>
       <w:pPr>
         <w:pStyle w:val="ListParagraph"/>
+        <w:spacing w:line="240" w:lineRule="auto"/>
         <w:rPr>
           <w:rFonts w:ascii="Garamond" w:hAnsi="Garamond"/>
         </w:rPr>
@@ -3539,6 +3646,7 @@
     <w:p>
       <w:pPr>
         <w:pStyle w:val="ListParagraph"/>
+        <w:spacing w:line="240" w:lineRule="auto"/>
         <w:rPr>
           <w:rFonts w:ascii="Garamond" w:hAnsi="Garamond"/>
         </w:rPr>
@@ -3569,6 +3677,7 @@
           <w:ilvl w:val="1"/>
           <w:numId w:val="102"/>
         </w:numPr>
+        <w:spacing w:before="0" w:after="0" w:line="240" w:lineRule="auto"/>
         <w:rPr>
           <w:rFonts w:ascii="Garamond" w:hAnsi="Garamond"/>
         </w:rPr>
@@ -3601,15 +3710,15 @@
           <w:ilvl w:val="1"/>
           <w:numId w:val="102"/>
         </w:numPr>
-        <w:rPr>
-          <w:rFonts w:ascii="Garamond" w:hAnsi="Garamond"/>
-        </w:rPr>
-      </w:pPr>
-      <w:r>
-        <w:rPr>
-          <w:rFonts w:ascii="Garamond" w:hAnsi="Garamond"/>
-        </w:rPr>
-        <w:lastRenderedPageBreak/>
+        <w:spacing w:before="0" w:after="0" w:line="240" w:lineRule="auto"/>
+        <w:rPr>
+          <w:rFonts w:ascii="Garamond" w:hAnsi="Garamond"/>
+        </w:rPr>
+      </w:pPr>
+      <w:r>
+        <w:rPr>
+          <w:rFonts w:ascii="Garamond" w:hAnsi="Garamond"/>
+        </w:rPr>
         <w:t xml:space="preserve">Why you believe </w:t>
       </w:r>
       <w:r>
@@ -3640,14 +3749,16 @@
           <w:ilvl w:val="1"/>
           <w:numId w:val="102"/>
         </w:numPr>
-        <w:rPr>
-          <w:rFonts w:ascii="Garamond" w:hAnsi="Garamond"/>
-        </w:rPr>
-      </w:pPr>
-      <w:r>
-        <w:rPr>
-          <w:rFonts w:ascii="Garamond" w:hAnsi="Garamond"/>
-        </w:rPr>
+        <w:spacing w:before="0" w:after="0" w:line="240" w:lineRule="auto"/>
+        <w:rPr>
+          <w:rFonts w:ascii="Garamond" w:hAnsi="Garamond"/>
+        </w:rPr>
+      </w:pPr>
+      <w:r>
+        <w:rPr>
+          <w:rFonts w:ascii="Garamond" w:hAnsi="Garamond"/>
+        </w:rPr>
+        <w:lastRenderedPageBreak/>
         <w:t xml:space="preserve">What if any repairs were made to such damage, the date(s) of such repairs, and the costs of such </w:t>
       </w:r>
       <w:proofErr w:type="gramStart"/>
@@ -3666,6 +3777,7 @@
           <w:ilvl w:val="1"/>
           <w:numId w:val="102"/>
         </w:numPr>
+        <w:spacing w:before="0" w:after="0" w:line="240" w:lineRule="auto"/>
         <w:rPr>
           <w:rFonts w:ascii="Garamond" w:hAnsi="Garamond"/>
         </w:rPr>
@@ -3694,6 +3806,7 @@
     <w:p>
       <w:pPr>
         <w:pStyle w:val="ListParagraph"/>
+        <w:spacing w:line="240" w:lineRule="auto"/>
         <w:rPr>
           <w:rFonts w:ascii="Garamond" w:hAnsi="Garamond"/>
         </w:rPr>
@@ -3708,6 +3821,7 @@
     <w:p>
       <w:pPr>
         <w:pStyle w:val="ListParagraph"/>
+        <w:spacing w:line="240" w:lineRule="auto"/>
         <w:rPr>
           <w:rFonts w:ascii="Garamond" w:hAnsi="Garamond"/>
         </w:rPr>
@@ -3748,6 +3862,7 @@
     <w:p>
       <w:pPr>
         <w:pStyle w:val="ListParagraph"/>
+        <w:spacing w:line="240" w:lineRule="auto"/>
         <w:rPr>
           <w:rFonts w:ascii="Garamond" w:hAnsi="Garamond"/>
         </w:rPr>
@@ -3778,6 +3893,7 @@
           <w:ilvl w:val="1"/>
           <w:numId w:val="102"/>
         </w:numPr>
+        <w:spacing w:before="0" w:after="0" w:line="240" w:lineRule="auto"/>
         <w:rPr>
           <w:rFonts w:ascii="Garamond" w:hAnsi="Garamond"/>
         </w:rPr>
@@ -3804,6 +3920,7 @@
           <w:ilvl w:val="1"/>
           <w:numId w:val="102"/>
         </w:numPr>
+        <w:spacing w:before="0" w:after="0" w:line="240" w:lineRule="auto"/>
         <w:rPr>
           <w:rFonts w:ascii="Garamond" w:hAnsi="Garamond"/>
         </w:rPr>
@@ -3842,6 +3959,7 @@
           <w:ilvl w:val="1"/>
           <w:numId w:val="102"/>
         </w:numPr>
+        <w:spacing w:before="0" w:after="0" w:line="240" w:lineRule="auto"/>
         <w:rPr>
           <w:rFonts w:ascii="Garamond" w:hAnsi="Garamond"/>
         </w:rPr>
@@ -3880,6 +3998,7 @@
           <w:ilvl w:val="1"/>
           <w:numId w:val="102"/>
         </w:numPr>
+        <w:spacing w:before="0" w:after="0" w:line="240" w:lineRule="auto"/>
         <w:rPr>
           <w:rFonts w:ascii="Garamond" w:hAnsi="Garamond"/>
         </w:rPr>
@@ -3898,6 +4017,7 @@
           <w:ilvl w:val="1"/>
           <w:numId w:val="102"/>
         </w:numPr>
+        <w:spacing w:before="0" w:after="0" w:line="240" w:lineRule="auto"/>
         <w:rPr>
           <w:rFonts w:ascii="Garamond" w:hAnsi="Garamond"/>
         </w:rPr>
@@ -3926,6 +4046,7 @@
     <w:p>
       <w:pPr>
         <w:pStyle w:val="ListParagraph"/>
+        <w:spacing w:line="240" w:lineRule="auto"/>
         <w:rPr>
           <w:rFonts w:ascii="Garamond" w:hAnsi="Garamond"/>
         </w:rPr>
@@ -3940,6 +4061,7 @@
     <w:p>
       <w:pPr>
         <w:pStyle w:val="ListParagraph"/>
+        <w:spacing w:line="240" w:lineRule="auto"/>
         <w:rPr>
           <w:rFonts w:ascii="Garamond" w:hAnsi="Garamond"/>
         </w:rPr>
@@ -3980,6 +4102,7 @@
     <w:p>
       <w:pPr>
         <w:pStyle w:val="ListParagraph"/>
+        <w:spacing w:line="240" w:lineRule="auto"/>
         <w:rPr>
           <w:rFonts w:ascii="Garamond" w:hAnsi="Garamond"/>
         </w:rPr>
@@ -4018,6 +4141,7 @@
     <w:p>
       <w:pPr>
         <w:pStyle w:val="ListParagraph"/>
+        <w:spacing w:line="240" w:lineRule="auto"/>
         <w:rPr>
           <w:rFonts w:ascii="Garamond" w:hAnsi="Garamond"/>
         </w:rPr>
@@ -4032,6 +4156,7 @@
     <w:p>
       <w:pPr>
         <w:pStyle w:val="ListParagraph"/>
+        <w:spacing w:line="240" w:lineRule="auto"/>
         <w:rPr>
           <w:rFonts w:ascii="Garamond" w:hAnsi="Garamond"/>
         </w:rPr>
@@ -4072,15 +4197,15 @@
     <w:p>
       <w:pPr>
         <w:pStyle w:val="ListParagraph"/>
-        <w:rPr>
-          <w:rFonts w:ascii="Garamond" w:hAnsi="Garamond"/>
-        </w:rPr>
-      </w:pPr>
-      <w:r>
-        <w:rPr>
-          <w:rFonts w:ascii="Garamond" w:hAnsi="Garamond"/>
-        </w:rPr>
-        <w:lastRenderedPageBreak/>
+        <w:spacing w:line="240" w:lineRule="auto"/>
+        <w:rPr>
+          <w:rFonts w:ascii="Garamond" w:hAnsi="Garamond"/>
+        </w:rPr>
+      </w:pPr>
+      <w:r>
+        <w:rPr>
+          <w:rFonts w:ascii="Garamond" w:hAnsi="Garamond"/>
+        </w:rPr>
         <w:t>D</w:t>
       </w:r>
       <w:r>
@@ -4129,6 +4254,7 @@
     <w:p>
       <w:pPr>
         <w:pStyle w:val="ListParagraph"/>
+        <w:spacing w:line="240" w:lineRule="auto"/>
         <w:rPr>
           <w:rFonts w:ascii="Garamond" w:hAnsi="Garamond"/>
         </w:rPr>
@@ -4144,7 +4270,6 @@
       <w:pPr>
         <w:keepNext/>
         <w:keepLines/>
-        <w:spacing w:line="360" w:lineRule="auto"/>
         <w:jc w:val="center"/>
         <w:rPr>
           <w:rFonts w:ascii="Garamond" w:hAnsi="Garamond"/>
@@ -4197,7 +4322,6 @@
       <w:pPr>
         <w:keepNext/>
         <w:keepLines/>
-        <w:spacing w:line="360" w:lineRule="auto"/>
         <w:jc w:val="center"/>
         <w:rPr>
           <w:rFonts w:ascii="Garamond" w:hAnsi="Garamond"/>
@@ -4213,6 +4337,7 @@
     <w:p>
       <w:pPr>
         <w:pStyle w:val="ListParagraph"/>
+        <w:spacing w:line="240" w:lineRule="auto"/>
         <w:rPr>
           <w:rFonts w:ascii="Garamond" w:hAnsi="Garamond"/>
         </w:rPr>
@@ -4253,6 +4378,7 @@
     <w:p>
       <w:pPr>
         <w:pStyle w:val="ListParagraph"/>
+        <w:spacing w:line="240" w:lineRule="auto"/>
         <w:rPr>
           <w:rFonts w:ascii="Garamond" w:hAnsi="Garamond"/>
         </w:rPr>
@@ -4283,6 +4409,7 @@
           <w:ilvl w:val="1"/>
           <w:numId w:val="102"/>
         </w:numPr>
+        <w:spacing w:before="0" w:after="0" w:line="240" w:lineRule="auto"/>
         <w:rPr>
           <w:rFonts w:ascii="Garamond" w:hAnsi="Garamond"/>
         </w:rPr>
@@ -4309,6 +4436,7 @@
           <w:ilvl w:val="1"/>
           <w:numId w:val="102"/>
         </w:numPr>
+        <w:spacing w:before="0" w:after="0" w:line="240" w:lineRule="auto"/>
         <w:rPr>
           <w:rFonts w:ascii="Garamond" w:hAnsi="Garamond"/>
         </w:rPr>
@@ -4335,6 +4463,7 @@
           <w:ilvl w:val="1"/>
           <w:numId w:val="102"/>
         </w:numPr>
+        <w:spacing w:before="0" w:after="0" w:line="240" w:lineRule="auto"/>
         <w:rPr>
           <w:rFonts w:ascii="Garamond" w:hAnsi="Garamond"/>
         </w:rPr>
@@ -4373,6 +4502,7 @@
           <w:ilvl w:val="1"/>
           <w:numId w:val="102"/>
         </w:numPr>
+        <w:spacing w:before="0" w:after="0" w:line="240" w:lineRule="auto"/>
         <w:rPr>
           <w:rFonts w:ascii="Garamond" w:hAnsi="Garamond"/>
         </w:rPr>
@@ -4411,14 +4541,16 @@
           <w:ilvl w:val="1"/>
           <w:numId w:val="102"/>
         </w:numPr>
-        <w:rPr>
-          <w:rFonts w:ascii="Garamond" w:hAnsi="Garamond"/>
-        </w:rPr>
-      </w:pPr>
-      <w:r>
-        <w:rPr>
-          <w:rFonts w:ascii="Garamond" w:hAnsi="Garamond"/>
-        </w:rPr>
+        <w:spacing w:before="0" w:after="0" w:line="240" w:lineRule="auto"/>
+        <w:rPr>
+          <w:rFonts w:ascii="Garamond" w:hAnsi="Garamond"/>
+        </w:rPr>
+      </w:pPr>
+      <w:r>
+        <w:rPr>
+          <w:rFonts w:ascii="Garamond" w:hAnsi="Garamond"/>
+        </w:rPr>
+        <w:lastRenderedPageBreak/>
         <w:t xml:space="preserve">The amount, account title and number(s), the name(s) and address(es) of any bank(s) in which the security deposit and/or last month’s rent has been kept, in whose social security or tax identification number the funds are held, and the date(s) of the initial deposit in a bank and of any </w:t>
       </w:r>
       <w:proofErr w:type="gramStart"/>
@@ -4437,6 +4569,7 @@
           <w:ilvl w:val="1"/>
           <w:numId w:val="102"/>
         </w:numPr>
+        <w:spacing w:before="0" w:after="0" w:line="240" w:lineRule="auto"/>
         <w:rPr>
           <w:rFonts w:ascii="Garamond" w:hAnsi="Garamond"/>
         </w:rPr>
@@ -4463,15 +4596,15 @@
           <w:ilvl w:val="1"/>
           <w:numId w:val="102"/>
         </w:numPr>
-        <w:rPr>
-          <w:rFonts w:ascii="Garamond" w:hAnsi="Garamond"/>
-        </w:rPr>
-      </w:pPr>
-      <w:r>
-        <w:rPr>
-          <w:rFonts w:ascii="Garamond" w:hAnsi="Garamond"/>
-        </w:rPr>
-        <w:lastRenderedPageBreak/>
+        <w:spacing w:before="0" w:after="0" w:line="240" w:lineRule="auto"/>
+        <w:rPr>
+          <w:rFonts w:ascii="Garamond" w:hAnsi="Garamond"/>
+        </w:rPr>
+      </w:pPr>
+      <w:r>
+        <w:rPr>
+          <w:rFonts w:ascii="Garamond" w:hAnsi="Garamond"/>
+        </w:rPr>
         <w:t xml:space="preserve">Whether you have paid </w:t>
       </w:r>
       <w:r>
@@ -4508,6 +4641,7 @@
           <w:ilvl w:val="1"/>
           <w:numId w:val="102"/>
         </w:numPr>
+        <w:spacing w:before="0" w:after="0" w:line="240" w:lineRule="auto"/>
         <w:rPr>
           <w:rFonts w:ascii="Garamond" w:hAnsi="Garamond"/>
         </w:rPr>
@@ -4534,6 +4668,7 @@
     <w:p>
       <w:pPr>
         <w:pStyle w:val="ListParagraph"/>
+        <w:spacing w:line="240" w:lineRule="auto"/>
         <w:rPr>
           <w:rFonts w:ascii="Garamond" w:hAnsi="Garamond"/>
         </w:rPr>
@@ -4549,7 +4684,6 @@
       <w:pPr>
         <w:keepNext/>
         <w:keepLines/>
-        <w:spacing w:line="360" w:lineRule="auto"/>
         <w:jc w:val="center"/>
         <w:rPr>
           <w:rFonts w:ascii="Garamond" w:hAnsi="Garamond"/>
@@ -4588,7 +4722,6 @@
       <w:pPr>
         <w:keepNext/>
         <w:keepLines/>
-        <w:spacing w:line="360" w:lineRule="auto"/>
         <w:jc w:val="center"/>
         <w:rPr>
           <w:rFonts w:ascii="Garamond" w:hAnsi="Garamond"/>
@@ -4604,6 +4737,7 @@
     <w:p>
       <w:pPr>
         <w:pStyle w:val="ListParagraph"/>
+        <w:spacing w:line="240" w:lineRule="auto"/>
         <w:rPr>
           <w:rFonts w:ascii="Garamond" w:hAnsi="Garamond"/>
           <w:b/>
@@ -4646,6 +4780,7 @@
     <w:p>
       <w:pPr>
         <w:pStyle w:val="ListParagraph"/>
+        <w:spacing w:line="240" w:lineRule="auto"/>
         <w:rPr>
           <w:rFonts w:ascii="Garamond" w:hAnsi="Garamond"/>
           <w:b/>
@@ -4662,6 +4797,7 @@
     <w:p>
       <w:pPr>
         <w:pStyle w:val="ListParagraph"/>
+        <w:spacing w:line="240" w:lineRule="auto"/>
         <w:rPr>
           <w:rFonts w:ascii="Garamond" w:hAnsi="Garamond"/>
           <w:b/>
@@ -4678,6 +4814,7 @@
     <w:p>
       <w:pPr>
         <w:pStyle w:val="ListParagraph"/>
+        <w:spacing w:line="240" w:lineRule="auto"/>
         <w:rPr>
           <w:rFonts w:ascii="Garamond" w:hAnsi="Garamond"/>
           <w:b/>
@@ -4720,6 +4857,7 @@
     <w:p>
       <w:pPr>
         <w:pStyle w:val="ListParagraph"/>
+        <w:spacing w:line="240" w:lineRule="auto"/>
         <w:rPr>
           <w:rFonts w:ascii="Garamond" w:hAnsi="Garamond"/>
           <w:b/>
@@ -4764,6 +4902,7 @@
           <w:ilvl w:val="1"/>
           <w:numId w:val="102"/>
         </w:numPr>
+        <w:spacing w:before="0" w:after="0" w:line="240" w:lineRule="auto"/>
         <w:rPr>
           <w:rFonts w:ascii="Garamond" w:hAnsi="Garamond"/>
           <w:b/>
@@ -4804,6 +4943,7 @@
           <w:ilvl w:val="1"/>
           <w:numId w:val="102"/>
         </w:numPr>
+        <w:spacing w:before="0" w:after="0" w:line="240" w:lineRule="auto"/>
         <w:rPr>
           <w:rFonts w:ascii="Garamond" w:hAnsi="Garamond"/>
           <w:b/>
@@ -4848,6 +4988,7 @@
           <w:ilvl w:val="1"/>
           <w:numId w:val="102"/>
         </w:numPr>
+        <w:spacing w:before="0" w:after="0" w:line="240" w:lineRule="auto"/>
         <w:rPr>
           <w:rFonts w:ascii="Garamond" w:hAnsi="Garamond"/>
           <w:b/>
@@ -4858,13 +4999,13 @@
         <w:rPr>
           <w:rFonts w:ascii="Garamond" w:hAnsi="Garamond"/>
         </w:rPr>
-        <w:lastRenderedPageBreak/>
         <w:t>Your response (and/or conclusion).</w:t>
       </w:r>
     </w:p>
     <w:p>
       <w:pPr>
         <w:pStyle w:val="ListParagraph"/>
+        <w:spacing w:line="240" w:lineRule="auto"/>
         <w:rPr>
           <w:rFonts w:ascii="Garamond" w:hAnsi="Garamond"/>
           <w:b/>
@@ -4881,6 +5022,7 @@
     <w:p>
       <w:pPr>
         <w:pStyle w:val="ListParagraph"/>
+        <w:spacing w:line="240" w:lineRule="auto"/>
         <w:rPr>
           <w:rFonts w:ascii="Garamond" w:hAnsi="Garamond"/>
           <w:b/>
@@ -4923,6 +5065,7 @@
     <w:p>
       <w:pPr>
         <w:pStyle w:val="ListParagraph"/>
+        <w:spacing w:line="240" w:lineRule="auto"/>
         <w:rPr>
           <w:rFonts w:ascii="Garamond" w:hAnsi="Garamond"/>
           <w:b/>
@@ -4939,6 +5082,7 @@
     <w:p>
       <w:pPr>
         <w:pStyle w:val="ListParagraph"/>
+        <w:spacing w:line="240" w:lineRule="auto"/>
         <w:rPr>
           <w:rFonts w:ascii="Garamond" w:hAnsi="Garamond"/>
           <w:b/>
@@ -4955,6 +5099,7 @@
     <w:p>
       <w:pPr>
         <w:pStyle w:val="ListParagraph"/>
+        <w:spacing w:line="240" w:lineRule="auto"/>
         <w:rPr>
           <w:rFonts w:ascii="Garamond" w:hAnsi="Garamond"/>
           <w:b/>
@@ -4997,6 +5142,7 @@
     <w:p>
       <w:pPr>
         <w:pStyle w:val="ListParagraph"/>
+        <w:spacing w:line="240" w:lineRule="auto"/>
         <w:rPr>
           <w:rFonts w:ascii="Garamond" w:hAnsi="Garamond"/>
           <w:b/>
@@ -5007,12 +5153,14 @@
         <w:rPr>
           <w:rFonts w:ascii="Garamond" w:hAnsi="Garamond"/>
         </w:rPr>
+        <w:lastRenderedPageBreak/>
         <w:t>If you assert that the requested accommodation or any other accommodation that would permit Tenant and/or household member to continue occupying the Apartment would be unreasonable and/or would constitute an undue financial or administrative burden, describe the reasons for such assertion(s) in full, factual detail.</w:t>
       </w:r>
     </w:p>
     <w:p>
       <w:pPr>
         <w:pStyle w:val="ListParagraph"/>
+        <w:spacing w:line="240" w:lineRule="auto"/>
         <w:rPr>
           <w:rFonts w:ascii="Garamond" w:hAnsi="Garamond"/>
           <w:b/>
@@ -5101,6 +5249,7 @@
     <w:p>
       <w:pPr>
         <w:pStyle w:val="ListParagraph"/>
+        <w:spacing w:line="240" w:lineRule="auto"/>
         <w:rPr>
           <w:rFonts w:ascii="Garamond" w:hAnsi="Garamond"/>
           <w:b/>
@@ -5143,6 +5292,7 @@
     <w:p>
       <w:pPr>
         <w:pStyle w:val="ListParagraph"/>
+        <w:spacing w:line="240" w:lineRule="auto"/>
         <w:rPr>
           <w:rFonts w:ascii="Garamond" w:hAnsi="Garamond"/>
           <w:b/>
@@ -5163,6 +5313,7 @@
           <w:ilvl w:val="1"/>
           <w:numId w:val="102"/>
         </w:numPr>
+        <w:spacing w:before="0" w:after="0" w:line="240" w:lineRule="auto"/>
         <w:rPr>
           <w:rFonts w:ascii="Garamond" w:hAnsi="Garamond"/>
           <w:b/>
@@ -5191,6 +5342,7 @@
           <w:ilvl w:val="1"/>
           <w:numId w:val="102"/>
         </w:numPr>
+        <w:spacing w:before="0" w:after="0" w:line="240" w:lineRule="auto"/>
         <w:rPr>
           <w:rFonts w:ascii="Garamond" w:hAnsi="Garamond"/>
           <w:b/>
@@ -5213,6 +5365,7 @@
           <w:ilvl w:val="1"/>
           <w:numId w:val="102"/>
         </w:numPr>
+        <w:spacing w:before="0" w:after="0" w:line="240" w:lineRule="auto"/>
         <w:rPr>
           <w:rFonts w:ascii="Garamond" w:hAnsi="Garamond"/>
           <w:b/>
@@ -5239,6 +5392,7 @@
           <w:ilvl w:val="1"/>
           <w:numId w:val="102"/>
         </w:numPr>
+        <w:spacing w:before="0" w:after="0" w:line="240" w:lineRule="auto"/>
         <w:rPr>
           <w:rFonts w:ascii="Garamond" w:hAnsi="Garamond"/>
           <w:b/>
@@ -5255,6 +5409,7 @@
     <w:p>
       <w:pPr>
         <w:pStyle w:val="ListParagraph"/>
+        <w:spacing w:line="240" w:lineRule="auto"/>
         <w:rPr>
           <w:rFonts w:ascii="Garamond" w:hAnsi="Garamond"/>
           <w:b/>
@@ -5265,13 +5420,13 @@
         <w:rPr>
           <w:rFonts w:ascii="Garamond" w:hAnsi="Garamond"/>
         </w:rPr>
-        <w:lastRenderedPageBreak/>
         <w:t>{%p endif %}</w:t>
       </w:r>
     </w:p>
     <w:p>
       <w:pPr>
         <w:pStyle w:val="ListParagraph"/>
+        <w:spacing w:line="240" w:lineRule="auto"/>
         <w:rPr>
           <w:rFonts w:ascii="Garamond" w:hAnsi="Garamond"/>
           <w:b/>
@@ -5314,6 +5469,7 @@
     <w:p>
       <w:pPr>
         <w:pStyle w:val="ListParagraph"/>
+        <w:spacing w:line="240" w:lineRule="auto"/>
         <w:rPr>
           <w:rFonts w:ascii="Garamond" w:hAnsi="Garamond"/>
           <w:b/>
@@ -5344,6 +5500,7 @@
     <w:p>
       <w:pPr>
         <w:pStyle w:val="ListParagraph"/>
+        <w:spacing w:line="240" w:lineRule="auto"/>
         <w:rPr>
           <w:rFonts w:ascii="Garamond" w:hAnsi="Garamond"/>
           <w:b/>
@@ -5360,6 +5517,7 @@
     <w:p>
       <w:pPr>
         <w:pStyle w:val="ListParagraph"/>
+        <w:spacing w:line="240" w:lineRule="auto"/>
         <w:rPr>
           <w:rFonts w:ascii="Garamond" w:hAnsi="Garamond"/>
         </w:rPr>
@@ -5400,6 +5558,7 @@
     <w:p>
       <w:pPr>
         <w:pStyle w:val="ListParagraph"/>
+        <w:spacing w:line="240" w:lineRule="auto"/>
         <w:rPr>
           <w:rFonts w:ascii="Garamond" w:hAnsi="Garamond"/>
         </w:rPr>
@@ -5446,6 +5605,7 @@
           <w:ilvl w:val="1"/>
           <w:numId w:val="102"/>
         </w:numPr>
+        <w:spacing w:before="0" w:after="0" w:line="240" w:lineRule="auto"/>
         <w:rPr>
           <w:rFonts w:ascii="Garamond" w:hAnsi="Garamond"/>
         </w:rPr>
@@ -5472,6 +5632,7 @@
           <w:ilvl w:val="1"/>
           <w:numId w:val="102"/>
         </w:numPr>
+        <w:spacing w:before="0" w:after="0" w:line="240" w:lineRule="auto"/>
         <w:rPr>
           <w:rFonts w:ascii="Garamond" w:hAnsi="Garamond"/>
         </w:rPr>
@@ -5498,6 +5659,7 @@
           <w:ilvl w:val="1"/>
           <w:numId w:val="102"/>
         </w:numPr>
+        <w:spacing w:before="0" w:after="0" w:line="240" w:lineRule="auto"/>
         <w:rPr>
           <w:rFonts w:ascii="Garamond" w:hAnsi="Garamond"/>
         </w:rPr>
@@ -5530,6 +5692,7 @@
           <w:ilvl w:val="1"/>
           <w:numId w:val="102"/>
         </w:numPr>
+        <w:spacing w:before="0" w:after="0" w:line="240" w:lineRule="auto"/>
         <w:rPr>
           <w:rFonts w:ascii="Garamond" w:hAnsi="Garamond"/>
         </w:rPr>
@@ -5562,6 +5725,7 @@
           <w:ilvl w:val="1"/>
           <w:numId w:val="102"/>
         </w:numPr>
+        <w:spacing w:before="0" w:after="0" w:line="240" w:lineRule="auto"/>
         <w:rPr>
           <w:rFonts w:ascii="Garamond" w:hAnsi="Garamond"/>
         </w:rPr>
@@ -5580,20 +5744,28 @@
           <w:ilvl w:val="1"/>
           <w:numId w:val="102"/>
         </w:numPr>
-        <w:rPr>
-          <w:rFonts w:ascii="Garamond" w:hAnsi="Garamond"/>
-        </w:rPr>
-      </w:pPr>
-      <w:r>
-        <w:rPr>
-          <w:rFonts w:ascii="Garamond" w:hAnsi="Garamond"/>
-        </w:rPr>
-        <w:t>explain whether the insurer is defending this action or asserting any coverage defenses.</w:t>
-      </w:r>
-    </w:p>
-    <w:p>
-      <w:pPr>
-        <w:pStyle w:val="ListParagraph"/>
+        <w:spacing w:before="0" w:after="0" w:line="240" w:lineRule="auto"/>
+        <w:rPr>
+          <w:rFonts w:ascii="Garamond" w:hAnsi="Garamond"/>
+        </w:rPr>
+      </w:pPr>
+      <w:r>
+        <w:rPr>
+          <w:rFonts w:ascii="Garamond" w:hAnsi="Garamond"/>
+        </w:rPr>
+        <w:t>E</w:t>
+      </w:r>
+      <w:r>
+        <w:rPr>
+          <w:rFonts w:ascii="Garamond" w:hAnsi="Garamond"/>
+        </w:rPr>
+        <w:t>xplain whether the insurer is defending this action or asserting any coverage defenses.</w:t>
+      </w:r>
+    </w:p>
+    <w:p>
+      <w:pPr>
+        <w:pStyle w:val="ListParagraph"/>
+        <w:spacing w:line="240" w:lineRule="auto"/>
         <w:rPr>
           <w:rFonts w:ascii="Garamond" w:hAnsi="Garamond"/>
         </w:rPr>
@@ -5608,6 +5780,7 @@
     <w:p>
       <w:pPr>
         <w:pStyle w:val="ListParagraph"/>
+        <w:spacing w:line="240" w:lineRule="auto"/>
         <w:rPr>
           <w:rFonts w:ascii="Garamond" w:hAnsi="Garamond"/>
         </w:rPr>
@@ -5622,14 +5795,16 @@
     <w:p>
       <w:pPr>
         <w:pStyle w:val="ListParagraph"/>
-        <w:rPr>
-          <w:rFonts w:ascii="Garamond" w:hAnsi="Garamond"/>
-        </w:rPr>
-      </w:pPr>
-      <w:r>
-        <w:rPr>
-          <w:rFonts w:ascii="Garamond" w:hAnsi="Garamond"/>
-        </w:rPr>
+        <w:spacing w:line="240" w:lineRule="auto"/>
+        <w:rPr>
+          <w:rFonts w:ascii="Garamond" w:hAnsi="Garamond"/>
+        </w:rPr>
+      </w:pPr>
+      <w:r>
+        <w:rPr>
+          <w:rFonts w:ascii="Garamond" w:hAnsi="Garamond"/>
+        </w:rPr>
+        <w:lastRenderedPageBreak/>
         <w:t xml:space="preserve">Identify each </w:t>
       </w:r>
       <w:r>
@@ -5654,6 +5829,7 @@
           <w:ilvl w:val="1"/>
           <w:numId w:val="102"/>
         </w:numPr>
+        <w:spacing w:before="0" w:after="0" w:line="240" w:lineRule="auto"/>
         <w:rPr>
           <w:rFonts w:ascii="Garamond" w:hAnsi="Garamond"/>
         </w:rPr>
@@ -5686,6 +5862,7 @@
           <w:ilvl w:val="1"/>
           <w:numId w:val="102"/>
         </w:numPr>
+        <w:spacing w:before="0" w:after="0" w:line="240" w:lineRule="auto"/>
         <w:rPr>
           <w:rFonts w:ascii="Garamond" w:hAnsi="Garamond"/>
         </w:rPr>
@@ -5712,15 +5889,15 @@
           <w:ilvl w:val="1"/>
           <w:numId w:val="102"/>
         </w:numPr>
-        <w:rPr>
-          <w:rFonts w:ascii="Garamond" w:hAnsi="Garamond"/>
-        </w:rPr>
-      </w:pPr>
-      <w:r>
-        <w:rPr>
-          <w:rFonts w:ascii="Garamond" w:hAnsi="Garamond"/>
-        </w:rPr>
-        <w:lastRenderedPageBreak/>
+        <w:spacing w:before="0" w:after="0" w:line="240" w:lineRule="auto"/>
+        <w:rPr>
+          <w:rFonts w:ascii="Garamond" w:hAnsi="Garamond"/>
+        </w:rPr>
+      </w:pPr>
+      <w:r>
+        <w:rPr>
+          <w:rFonts w:ascii="Garamond" w:hAnsi="Garamond"/>
+        </w:rPr>
         <w:t xml:space="preserve">Their place of </w:t>
       </w:r>
       <w:proofErr w:type="gramStart"/>
@@ -5739,6 +5916,7 @@
           <w:ilvl w:val="1"/>
           <w:numId w:val="102"/>
         </w:numPr>
+        <w:spacing w:before="0" w:after="0" w:line="240" w:lineRule="auto"/>
         <w:rPr>
           <w:rFonts w:ascii="Garamond" w:hAnsi="Garamond"/>
         </w:rPr>
@@ -5765,6 +5943,7 @@
           <w:ilvl w:val="1"/>
           <w:numId w:val="102"/>
         </w:numPr>
+        <w:spacing w:before="0" w:after="0" w:line="240" w:lineRule="auto"/>
         <w:rPr>
           <w:rFonts w:ascii="Garamond" w:hAnsi="Garamond"/>
         </w:rPr>
@@ -5783,6 +5962,7 @@
           <w:ilvl w:val="1"/>
           <w:numId w:val="102"/>
         </w:numPr>
+        <w:spacing w:before="0" w:after="0" w:line="240" w:lineRule="auto"/>
         <w:rPr>
           <w:rFonts w:ascii="Garamond" w:hAnsi="Garamond"/>
         </w:rPr>
@@ -5797,6 +5977,7 @@
     <w:p>
       <w:pPr>
         <w:pStyle w:val="ListParagraph"/>
+        <w:spacing w:line="240" w:lineRule="auto"/>
         <w:rPr>
           <w:rFonts w:ascii="Garamond" w:hAnsi="Garamond"/>
           <w:b/>
@@ -5813,6 +5994,7 @@
     <w:p>
       <w:pPr>
         <w:pStyle w:val="ListParagraph"/>
+        <w:spacing w:line="240" w:lineRule="auto"/>
         <w:rPr>
           <w:rFonts w:ascii="Garamond" w:hAnsi="Garamond"/>
           <w:b/>
@@ -5843,6 +6025,7 @@
     <w:p>
       <w:pPr>
         <w:pStyle w:val="ListParagraph"/>
+        <w:spacing w:line="240" w:lineRule="auto"/>
         <w:rPr>
           <w:rFonts w:ascii="Garamond" w:hAnsi="Garamond"/>
           <w:b/>
@@ -5881,6 +6064,7 @@
     <w:p>
       <w:pPr>
         <w:pStyle w:val="ListParagraph"/>
+        <w:spacing w:line="240" w:lineRule="auto"/>
         <w:rPr>
           <w:rFonts w:ascii="Garamond" w:hAnsi="Garamond"/>
           <w:b/>
@@ -5912,7 +6096,6 @@
       <w:pPr>
         <w:keepNext/>
         <w:keepLines/>
-        <w:spacing w:line="360" w:lineRule="auto"/>
         <w:rPr>
           <w:rFonts w:ascii="Garamond" w:hAnsi="Garamond"/>
           <w:b/>
@@ -5964,7 +6147,6 @@
             <w:pPr>
               <w:keepNext/>
               <w:keepLines/>
-              <w:spacing w:line="360" w:lineRule="auto"/>
               <w:jc w:val="center"/>
               <w:rPr>
                 <w:rFonts w:ascii="Garamond" w:hAnsi="Garamond"/>
@@ -5985,7 +6167,6 @@
             <w:pPr>
               <w:keepNext/>
               <w:keepLines/>
-              <w:spacing w:line="360" w:lineRule="auto"/>
               <w:jc w:val="center"/>
               <w:rPr>
                 <w:rFonts w:ascii="Garamond" w:hAnsi="Garamond"/>
@@ -6028,7 +6209,6 @@
             <w:pPr>
               <w:keepNext/>
               <w:keepLines/>
-              <w:spacing w:line="360" w:lineRule="auto"/>
               <w:ind w:right="270"/>
               <w:jc w:val="both"/>
               <w:rPr>
@@ -6090,7 +6270,6 @@
             <w:pPr>
               <w:keepNext/>
               <w:keepLines/>
-              <w:spacing w:line="360" w:lineRule="auto"/>
               <w:rPr>
                 <w:rFonts w:ascii="Garamond" w:hAnsi="Garamond"/>
               </w:rPr>
@@ -6148,7 +6327,6 @@
             <w:pPr>
               <w:keepNext/>
               <w:keepLines/>
-              <w:spacing w:line="360" w:lineRule="auto"/>
               <w:rPr>
                 <w:rFonts w:ascii="Garamond" w:hAnsi="Garamond"/>
                 <w:b/>
@@ -6168,7 +6346,6 @@
             <w:pPr>
               <w:keepNext/>
               <w:keepLines/>
-              <w:spacing w:line="360" w:lineRule="auto"/>
               <w:rPr>
                 <w:rFonts w:ascii="Garamond" w:hAnsi="Garamond"/>
               </w:rPr>
@@ -6206,7 +6383,6 @@
             <w:pPr>
               <w:keepNext/>
               <w:keepLines/>
-              <w:spacing w:line="360" w:lineRule="auto"/>
               <w:rPr>
                 <w:rFonts w:ascii="Garamond" w:hAnsi="Garamond"/>
               </w:rPr>
@@ -6222,7 +6398,6 @@
             <w:pPr>
               <w:keepNext/>
               <w:keepLines/>
-              <w:spacing w:line="360" w:lineRule="auto"/>
               <w:rPr>
                 <w:rFonts w:ascii="Garamond" w:hAnsi="Garamond"/>
                 <w:b/>
@@ -6242,7 +6417,6 @@
             <w:pPr>
               <w:keepNext/>
               <w:keepLines/>
-              <w:spacing w:line="360" w:lineRule="auto"/>
               <w:rPr>
                 <w:rFonts w:ascii="Garamond" w:hAnsi="Garamond"/>
               </w:rPr>
@@ -6280,7 +6454,6 @@
             <w:pPr>
               <w:keepNext/>
               <w:keepLines/>
-              <w:spacing w:line="360" w:lineRule="auto"/>
               <w:rPr>
                 <w:rFonts w:ascii="Garamond" w:hAnsi="Garamond"/>
               </w:rPr>
@@ -6299,15 +6472,13 @@
       <w:pPr>
         <w:keepNext/>
         <w:keepLines/>
-        <w:spacing w:line="360" w:lineRule="auto"/>
-        <w:rPr>
-          <w:rFonts w:ascii="Garamond" w:hAnsi="Garamond"/>
-        </w:rPr>
-      </w:pPr>
-    </w:p>
-    <w:p>
-      <w:pPr>
-        <w:spacing w:line="360" w:lineRule="auto"/>
+        <w:rPr>
+          <w:rFonts w:ascii="Garamond" w:hAnsi="Garamond"/>
+        </w:rPr>
+      </w:pPr>
+    </w:p>
+    <w:p>
+      <w:pPr>
         <w:rPr>
           <w:rFonts w:ascii="Garamond" w:hAnsi="Garamond"/>
           <w:b/>
@@ -6317,7 +6488,6 @@
     </w:p>
     <w:p>
       <w:pPr>
-        <w:spacing w:line="360" w:lineRule="auto"/>
         <w:rPr>
           <w:rFonts w:ascii="Garamond" w:hAnsi="Garamond"/>
         </w:rPr>
@@ -6332,6 +6502,7 @@
     <w:p>
       <w:pPr>
         <w:pStyle w:val="AnswerSection"/>
+        <w:spacing w:line="240" w:lineRule="auto"/>
       </w:pPr>
       <w:r>
         <w:lastRenderedPageBreak/>
@@ -6340,7 +6511,6 @@
     </w:p>
     <w:p>
       <w:pPr>
-        <w:spacing w:line="360" w:lineRule="auto"/>
         <w:rPr>
           <w:rFonts w:ascii="Garamond" w:hAnsi="Garamond"/>
         </w:rPr>
@@ -6540,7 +6710,6 @@
     </w:p>
     <w:p>
       <w:pPr>
-        <w:spacing w:line="360" w:lineRule="auto"/>
         <w:rPr>
           <w:rFonts w:ascii="Garamond" w:hAnsi="Garamond"/>
         </w:rPr>
@@ -6555,6 +6724,7 @@
     <w:p>
       <w:pPr>
         <w:pStyle w:val="AnswerSection"/>
+        <w:spacing w:line="240" w:lineRule="auto"/>
       </w:pPr>
       <w:r>
         <w:lastRenderedPageBreak/>
@@ -6565,7 +6735,6 @@
       <w:pPr>
         <w:keepNext/>
         <w:keepLines/>
-        <w:spacing w:line="360" w:lineRule="auto"/>
         <w:jc w:val="center"/>
         <w:rPr>
           <w:rFonts w:ascii="Garamond" w:hAnsi="Garamond"/>
@@ -6627,6 +6796,7 @@
           <w:ilvl w:val="0"/>
           <w:numId w:val="108"/>
         </w:numPr>
+        <w:spacing w:line="240" w:lineRule="auto"/>
         <w:rPr>
           <w:rFonts w:ascii="Garamond" w:hAnsi="Garamond"/>
         </w:rPr>
@@ -6669,6 +6839,7 @@
     <w:p>
       <w:pPr>
         <w:pStyle w:val="ListParagraph"/>
+        <w:spacing w:line="240" w:lineRule="auto"/>
         <w:rPr>
           <w:rFonts w:ascii="Garamond" w:hAnsi="Garamond"/>
         </w:rPr>
@@ -6729,6 +6900,7 @@
     <w:p>
       <w:pPr>
         <w:pStyle w:val="ListParagraph"/>
+        <w:spacing w:line="240" w:lineRule="auto"/>
         <w:rPr>
           <w:rFonts w:ascii="Garamond" w:hAnsi="Garamond"/>
         </w:rPr>
@@ -6743,6 +6915,7 @@
     <w:p>
       <w:pPr>
         <w:pStyle w:val="ListParagraph"/>
+        <w:spacing w:line="240" w:lineRule="auto"/>
         <w:rPr>
           <w:rFonts w:ascii="Garamond" w:hAnsi="Garamond"/>
         </w:rPr>
@@ -6785,6 +6958,7 @@
     <w:p>
       <w:pPr>
         <w:pStyle w:val="ListParagraph"/>
+        <w:spacing w:line="240" w:lineRule="auto"/>
         <w:rPr>
           <w:rFonts w:ascii="Garamond" w:hAnsi="Garamond"/>
         </w:rPr>
@@ -6813,6 +6987,7 @@
     <w:p>
       <w:pPr>
         <w:pStyle w:val="ListParagraph"/>
+        <w:spacing w:line="240" w:lineRule="auto"/>
         <w:rPr>
           <w:rFonts w:ascii="Garamond" w:hAnsi="Garamond"/>
         </w:rPr>
@@ -6827,6 +7002,7 @@
     <w:p>
       <w:pPr>
         <w:pStyle w:val="ListParagraph"/>
+        <w:spacing w:line="240" w:lineRule="auto"/>
         <w:rPr>
           <w:rFonts w:ascii="Garamond" w:hAnsi="Garamond"/>
         </w:rPr>
@@ -6869,6 +7045,7 @@
     <w:p>
       <w:pPr>
         <w:pStyle w:val="ListParagraph"/>
+        <w:spacing w:line="240" w:lineRule="auto"/>
         <w:rPr>
           <w:rFonts w:ascii="Garamond" w:hAnsi="Garamond"/>
         </w:rPr>
@@ -6897,6 +7074,7 @@
     <w:p>
       <w:pPr>
         <w:pStyle w:val="ListParagraph"/>
+        <w:spacing w:line="240" w:lineRule="auto"/>
         <w:rPr>
           <w:rFonts w:ascii="Garamond" w:hAnsi="Garamond"/>
         </w:rPr>
@@ -6911,6 +7089,7 @@
     <w:p>
       <w:pPr>
         <w:pStyle w:val="ListParagraph"/>
+        <w:spacing w:line="240" w:lineRule="auto"/>
         <w:rPr>
           <w:rFonts w:ascii="Garamond" w:hAnsi="Garamond"/>
         </w:rPr>
@@ -6953,6 +7132,7 @@
     <w:p>
       <w:pPr>
         <w:pStyle w:val="ListParagraph"/>
+        <w:spacing w:line="240" w:lineRule="auto"/>
         <w:rPr>
           <w:rFonts w:ascii="Garamond" w:hAnsi="Garamond"/>
         </w:rPr>
@@ -6981,6 +7161,7 @@
     <w:p>
       <w:pPr>
         <w:pStyle w:val="ListParagraph"/>
+        <w:spacing w:line="240" w:lineRule="auto"/>
         <w:rPr>
           <w:rFonts w:ascii="Garamond" w:hAnsi="Garamond"/>
         </w:rPr>
@@ -6995,6 +7176,7 @@
     <w:p>
       <w:pPr>
         <w:pStyle w:val="ListParagraph"/>
+        <w:spacing w:line="240" w:lineRule="auto"/>
         <w:rPr>
           <w:rFonts w:ascii="Garamond" w:hAnsi="Garamond"/>
         </w:rPr>
@@ -7037,15 +7219,15 @@
     <w:p>
       <w:pPr>
         <w:pStyle w:val="ListParagraph"/>
-        <w:rPr>
-          <w:rFonts w:ascii="Garamond" w:hAnsi="Garamond"/>
-        </w:rPr>
-      </w:pPr>
-      <w:r>
-        <w:rPr>
-          <w:rFonts w:ascii="Garamond" w:hAnsi="Garamond"/>
-        </w:rPr>
-        <w:lastRenderedPageBreak/>
+        <w:spacing w:line="240" w:lineRule="auto"/>
+        <w:rPr>
+          <w:rFonts w:ascii="Garamond" w:hAnsi="Garamond"/>
+        </w:rPr>
+      </w:pPr>
+      <w:r>
+        <w:rPr>
+          <w:rFonts w:ascii="Garamond" w:hAnsi="Garamond"/>
+        </w:rPr>
         <w:t>All documents</w:t>
       </w:r>
       <w:r>
@@ -7094,6 +7276,7 @@
     <w:p>
       <w:pPr>
         <w:pStyle w:val="ListParagraph"/>
+        <w:spacing w:line="240" w:lineRule="auto"/>
         <w:rPr>
           <w:rFonts w:ascii="Garamond" w:hAnsi="Garamond"/>
         </w:rPr>
@@ -7108,6 +7291,7 @@
     <w:p>
       <w:pPr>
         <w:pStyle w:val="ListParagraph"/>
+        <w:spacing w:line="240" w:lineRule="auto"/>
         <w:rPr>
           <w:rFonts w:ascii="Garamond" w:hAnsi="Garamond"/>
         </w:rPr>
@@ -7150,6 +7334,7 @@
     <w:p>
       <w:pPr>
         <w:pStyle w:val="ListParagraph"/>
+        <w:spacing w:line="240" w:lineRule="auto"/>
         <w:rPr>
           <w:rFonts w:ascii="Garamond" w:hAnsi="Garamond"/>
         </w:rPr>
@@ -7222,6 +7407,7 @@
     <w:p>
       <w:pPr>
         <w:pStyle w:val="ListParagraph"/>
+        <w:spacing w:line="240" w:lineRule="auto"/>
         <w:rPr>
           <w:rFonts w:ascii="Garamond" w:hAnsi="Garamond"/>
         </w:rPr>
@@ -7236,6 +7422,7 @@
     <w:p>
       <w:pPr>
         <w:pStyle w:val="ListParagraph"/>
+        <w:spacing w:line="240" w:lineRule="auto"/>
         <w:rPr>
           <w:rFonts w:ascii="Garamond" w:hAnsi="Garamond"/>
         </w:rPr>
@@ -7278,14 +7465,16 @@
     <w:p>
       <w:pPr>
         <w:pStyle w:val="ListParagraph"/>
-        <w:rPr>
-          <w:rFonts w:ascii="Garamond" w:hAnsi="Garamond"/>
-        </w:rPr>
-      </w:pPr>
-      <w:r>
-        <w:rPr>
-          <w:rFonts w:ascii="Garamond" w:hAnsi="Garamond"/>
-        </w:rPr>
+        <w:spacing w:line="240" w:lineRule="auto"/>
+        <w:rPr>
+          <w:rFonts w:ascii="Garamond" w:hAnsi="Garamond"/>
+        </w:rPr>
+      </w:pPr>
+      <w:r>
+        <w:rPr>
+          <w:rFonts w:ascii="Garamond" w:hAnsi="Garamond"/>
+        </w:rPr>
+        <w:lastRenderedPageBreak/>
         <w:t xml:space="preserve">All books, ledgers, statements, receipts and/or other documents containing any information regarding any and all </w:t>
       </w:r>
       <w:r>
@@ -7324,6 +7513,7 @@
     <w:p>
       <w:pPr>
         <w:pStyle w:val="ListParagraph"/>
+        <w:spacing w:line="240" w:lineRule="auto"/>
         <w:rPr>
           <w:rFonts w:ascii="Garamond" w:hAnsi="Garamond"/>
         </w:rPr>
@@ -7338,6 +7528,7 @@
     <w:p>
       <w:pPr>
         <w:pStyle w:val="ListParagraph"/>
+        <w:spacing w:line="240" w:lineRule="auto"/>
         <w:rPr>
           <w:rFonts w:ascii="Garamond" w:hAnsi="Garamond"/>
         </w:rPr>
@@ -7380,6 +7571,7 @@
     <w:p>
       <w:pPr>
         <w:pStyle w:val="ListParagraph"/>
+        <w:spacing w:line="240" w:lineRule="auto"/>
         <w:rPr>
           <w:rFonts w:ascii="Garamond" w:hAnsi="Garamond"/>
         </w:rPr>
@@ -7426,6 +7618,7 @@
     <w:p>
       <w:pPr>
         <w:pStyle w:val="ListParagraph"/>
+        <w:spacing w:line="240" w:lineRule="auto"/>
         <w:rPr>
           <w:rFonts w:ascii="Garamond" w:hAnsi="Garamond"/>
         </w:rPr>
@@ -7440,6 +7633,7 @@
     <w:p>
       <w:pPr>
         <w:pStyle w:val="ListParagraph"/>
+        <w:spacing w:line="240" w:lineRule="auto"/>
         <w:rPr>
           <w:rFonts w:ascii="Garamond" w:hAnsi="Garamond"/>
         </w:rPr>
@@ -7488,15 +7682,15 @@
     <w:p>
       <w:pPr>
         <w:pStyle w:val="ListParagraph"/>
-        <w:rPr>
-          <w:rFonts w:ascii="Garamond" w:hAnsi="Garamond"/>
-        </w:rPr>
-      </w:pPr>
-      <w:r>
-        <w:rPr>
-          <w:rFonts w:ascii="Garamond" w:hAnsi="Garamond"/>
-        </w:rPr>
-        <w:lastRenderedPageBreak/>
+        <w:spacing w:line="240" w:lineRule="auto"/>
+        <w:rPr>
+          <w:rFonts w:ascii="Garamond" w:hAnsi="Garamond"/>
+        </w:rPr>
+      </w:pPr>
+      <w:r>
+        <w:rPr>
+          <w:rFonts w:ascii="Garamond" w:hAnsi="Garamond"/>
+        </w:rPr>
         <w:t xml:space="preserve">Landlord’s documents (including ESI) comprising or recording or containing </w:t>
       </w:r>
       <w:r>
@@ -7563,6 +7757,7 @@
           <w:ilvl w:val="1"/>
           <w:numId w:val="102"/>
         </w:numPr>
+        <w:spacing w:before="0" w:after="0" w:line="240" w:lineRule="auto"/>
         <w:rPr>
           <w:rFonts w:ascii="Garamond" w:hAnsi="Garamond"/>
         </w:rPr>
@@ -7589,6 +7784,7 @@
           <w:ilvl w:val="1"/>
           <w:numId w:val="102"/>
         </w:numPr>
+        <w:spacing w:before="0" w:after="0" w:line="240" w:lineRule="auto"/>
         <w:rPr>
           <w:rFonts w:ascii="Garamond" w:hAnsi="Garamond"/>
         </w:rPr>
@@ -7621,6 +7817,7 @@
           <w:ilvl w:val="1"/>
           <w:numId w:val="102"/>
         </w:numPr>
+        <w:spacing w:before="0" w:after="0" w:line="240" w:lineRule="auto"/>
         <w:rPr>
           <w:rFonts w:ascii="Garamond" w:hAnsi="Garamond"/>
         </w:rPr>
@@ -7645,6 +7842,7 @@
           <w:ilvl w:val="1"/>
           <w:numId w:val="102"/>
         </w:numPr>
+        <w:spacing w:before="0" w:after="0" w:line="240" w:lineRule="auto"/>
         <w:rPr>
           <w:rFonts w:ascii="Garamond" w:hAnsi="Garamond"/>
         </w:rPr>
@@ -7659,6 +7857,7 @@
     <w:p>
       <w:pPr>
         <w:pStyle w:val="ListParagraph"/>
+        <w:spacing w:line="240" w:lineRule="auto"/>
         <w:rPr>
           <w:rFonts w:ascii="Garamond" w:hAnsi="Garamond"/>
         </w:rPr>
@@ -7673,6 +7872,7 @@
     <w:p>
       <w:pPr>
         <w:pStyle w:val="ListParagraph"/>
+        <w:spacing w:line="240" w:lineRule="auto"/>
         <w:rPr>
           <w:rFonts w:ascii="Garamond" w:hAnsi="Garamond"/>
         </w:rPr>
@@ -7715,6 +7915,7 @@
     <w:p>
       <w:pPr>
         <w:pStyle w:val="ListParagraph"/>
+        <w:spacing w:line="240" w:lineRule="auto"/>
         <w:rPr>
           <w:rFonts w:ascii="Garamond" w:hAnsi="Garamond"/>
         </w:rPr>
@@ -7757,6 +7958,7 @@
     <w:p>
       <w:pPr>
         <w:pStyle w:val="ListParagraph"/>
+        <w:spacing w:line="240" w:lineRule="auto"/>
         <w:rPr>
           <w:rFonts w:ascii="Garamond" w:hAnsi="Garamond"/>
         </w:rPr>
@@ -7771,6 +7973,7 @@
     <w:p>
       <w:pPr>
         <w:pStyle w:val="ListParagraph"/>
+        <w:spacing w:line="240" w:lineRule="auto"/>
         <w:rPr>
           <w:rFonts w:ascii="Garamond" w:hAnsi="Garamond"/>
         </w:rPr>
@@ -7813,6 +8016,7 @@
     <w:p>
       <w:pPr>
         <w:pStyle w:val="ListParagraph"/>
+        <w:spacing w:line="240" w:lineRule="auto"/>
         <w:rPr>
           <w:rFonts w:ascii="Garamond" w:hAnsi="Garamond"/>
         </w:rPr>
@@ -7855,6 +8059,7 @@
     <w:p>
       <w:pPr>
         <w:pStyle w:val="ListParagraph"/>
+        <w:spacing w:line="240" w:lineRule="auto"/>
         <w:rPr>
           <w:rFonts w:ascii="Garamond" w:hAnsi="Garamond"/>
         </w:rPr>
@@ -7869,6 +8074,7 @@
     <w:p>
       <w:pPr>
         <w:pStyle w:val="ListParagraph"/>
+        <w:spacing w:line="240" w:lineRule="auto"/>
         <w:rPr>
           <w:rFonts w:ascii="Garamond" w:hAnsi="Garamond"/>
         </w:rPr>
@@ -7911,6 +8117,7 @@
     <w:p>
       <w:pPr>
         <w:pStyle w:val="ListParagraph"/>
+        <w:spacing w:line="240" w:lineRule="auto"/>
         <w:rPr>
           <w:rFonts w:ascii="Garamond" w:hAnsi="Garamond"/>
         </w:rPr>
@@ -7926,6 +8133,7 @@
     <w:p>
       <w:pPr>
         <w:pStyle w:val="ListParagraph"/>
+        <w:spacing w:line="240" w:lineRule="auto"/>
         <w:rPr>
           <w:rFonts w:ascii="Garamond" w:hAnsi="Garamond"/>
         </w:rPr>
@@ -7940,6 +8148,7 @@
     <w:p>
       <w:pPr>
         <w:pStyle w:val="ListParagraph"/>
+        <w:spacing w:line="240" w:lineRule="auto"/>
         <w:rPr>
           <w:rFonts w:ascii="Garamond" w:hAnsi="Garamond"/>
         </w:rPr>
@@ -7982,6 +8191,7 @@
     <w:p>
       <w:pPr>
         <w:pStyle w:val="ListParagraph"/>
+        <w:spacing w:line="240" w:lineRule="auto"/>
         <w:rPr>
           <w:rFonts w:ascii="Garamond" w:hAnsi="Garamond"/>
         </w:rPr>
@@ -8010,6 +8220,7 @@
     <w:p>
       <w:pPr>
         <w:pStyle w:val="ListParagraph"/>
+        <w:spacing w:line="240" w:lineRule="auto"/>
         <w:rPr>
           <w:rFonts w:ascii="Garamond" w:hAnsi="Garamond"/>
         </w:rPr>
@@ -8024,6 +8235,7 @@
     <w:p>
       <w:pPr>
         <w:pStyle w:val="ListParagraph"/>
+        <w:spacing w:line="240" w:lineRule="auto"/>
         <w:rPr>
           <w:rFonts w:ascii="Garamond" w:hAnsi="Garamond"/>
         </w:rPr>
@@ -8066,6 +8278,7 @@
     <w:p>
       <w:pPr>
         <w:pStyle w:val="ListParagraph"/>
+        <w:spacing w:line="240" w:lineRule="auto"/>
         <w:rPr>
           <w:rFonts w:ascii="Garamond" w:hAnsi="Garamond"/>
         </w:rPr>
@@ -8122,6 +8335,7 @@
     <w:p>
       <w:pPr>
         <w:pStyle w:val="ListParagraph"/>
+        <w:spacing w:line="240" w:lineRule="auto"/>
         <w:rPr>
           <w:rFonts w:ascii="Garamond" w:hAnsi="Garamond"/>
         </w:rPr>
@@ -8136,6 +8350,7 @@
     <w:p>
       <w:pPr>
         <w:pStyle w:val="ListParagraph"/>
+        <w:spacing w:line="240" w:lineRule="auto"/>
         <w:rPr>
           <w:rFonts w:ascii="Garamond" w:hAnsi="Garamond"/>
         </w:rPr>
@@ -8178,6 +8393,7 @@
     <w:p>
       <w:pPr>
         <w:pStyle w:val="ListParagraph"/>
+        <w:spacing w:line="240" w:lineRule="auto"/>
         <w:rPr>
           <w:rFonts w:ascii="Garamond" w:hAnsi="Garamond"/>
         </w:rPr>
@@ -8234,6 +8450,7 @@
     <w:p>
       <w:pPr>
         <w:pStyle w:val="ListParagraph"/>
+        <w:spacing w:line="240" w:lineRule="auto"/>
         <w:rPr>
           <w:rFonts w:ascii="Garamond" w:hAnsi="Garamond"/>
         </w:rPr>
@@ -8248,6 +8465,7 @@
     <w:p>
       <w:pPr>
         <w:pStyle w:val="ListParagraph"/>
+        <w:spacing w:line="240" w:lineRule="auto"/>
         <w:rPr>
           <w:rFonts w:ascii="Garamond" w:hAnsi="Garamond"/>
         </w:rPr>
@@ -8290,15 +8508,15 @@
     <w:p>
       <w:pPr>
         <w:pStyle w:val="ListParagraph"/>
-        <w:rPr>
-          <w:rFonts w:ascii="Garamond" w:hAnsi="Garamond"/>
-        </w:rPr>
-      </w:pPr>
-      <w:r>
-        <w:rPr>
-          <w:rFonts w:ascii="Garamond" w:hAnsi="Garamond"/>
-        </w:rPr>
-        <w:lastRenderedPageBreak/>
+        <w:spacing w:line="240" w:lineRule="auto"/>
+        <w:rPr>
+          <w:rFonts w:ascii="Garamond" w:hAnsi="Garamond"/>
+        </w:rPr>
+      </w:pPr>
+      <w:r>
+        <w:rPr>
+          <w:rFonts w:ascii="Garamond" w:hAnsi="Garamond"/>
+        </w:rPr>
         <w:t xml:space="preserve">All documents, including surveillance reports, video, or audio made by Landlord, law enforcement, or any person on your behalf regarding </w:t>
       </w:r>
       <w:r>
@@ -8319,6 +8537,7 @@
     <w:p>
       <w:pPr>
         <w:pStyle w:val="ListParagraph"/>
+        <w:spacing w:line="240" w:lineRule="auto"/>
         <w:rPr>
           <w:rFonts w:ascii="Garamond" w:hAnsi="Garamond"/>
         </w:rPr>
@@ -8431,6 +8650,7 @@
     <w:p>
       <w:pPr>
         <w:pStyle w:val="ListParagraph"/>
+        <w:spacing w:line="240" w:lineRule="auto"/>
         <w:rPr>
           <w:rFonts w:ascii="Garamond" w:hAnsi="Garamond"/>
         </w:rPr>
@@ -8473,6 +8693,7 @@
     <w:p>
       <w:pPr>
         <w:pStyle w:val="ListParagraph"/>
+        <w:spacing w:line="240" w:lineRule="auto"/>
         <w:rPr>
           <w:rFonts w:ascii="Garamond" w:hAnsi="Garamond"/>
         </w:rPr>
@@ -8501,6 +8722,7 @@
     <w:p>
       <w:pPr>
         <w:pStyle w:val="ListParagraph"/>
+        <w:spacing w:line="240" w:lineRule="auto"/>
         <w:rPr>
           <w:rFonts w:ascii="Garamond" w:hAnsi="Garamond"/>
         </w:rPr>
@@ -8515,6 +8737,7 @@
     <w:p>
       <w:pPr>
         <w:pStyle w:val="ListParagraph"/>
+        <w:spacing w:line="240" w:lineRule="auto"/>
         <w:rPr>
           <w:rFonts w:ascii="Garamond" w:hAnsi="Garamond"/>
         </w:rPr>
@@ -8557,14 +8780,16 @@
     <w:p>
       <w:pPr>
         <w:pStyle w:val="ListParagraph"/>
-        <w:rPr>
-          <w:rFonts w:ascii="Garamond" w:hAnsi="Garamond"/>
-        </w:rPr>
-      </w:pPr>
-      <w:r>
-        <w:rPr>
-          <w:rFonts w:ascii="Garamond" w:hAnsi="Garamond"/>
-        </w:rPr>
+        <w:spacing w:line="240" w:lineRule="auto"/>
+        <w:rPr>
+          <w:rFonts w:ascii="Garamond" w:hAnsi="Garamond"/>
+        </w:rPr>
+      </w:pPr>
+      <w:r>
+        <w:rPr>
+          <w:rFonts w:ascii="Garamond" w:hAnsi="Garamond"/>
+        </w:rPr>
+        <w:lastRenderedPageBreak/>
         <w:t xml:space="preserve">All documents containing any information relating to any </w:t>
       </w:r>
       <w:r>
@@ -8585,6 +8810,7 @@
     <w:p>
       <w:pPr>
         <w:pStyle w:val="ListParagraph"/>
+        <w:spacing w:line="240" w:lineRule="auto"/>
         <w:rPr>
           <w:rFonts w:ascii="Garamond" w:hAnsi="Garamond"/>
         </w:rPr>
@@ -8659,6 +8885,7 @@
     <w:p>
       <w:pPr>
         <w:pStyle w:val="ListParagraph"/>
+        <w:spacing w:line="240" w:lineRule="auto"/>
         <w:rPr>
           <w:rFonts w:ascii="Garamond" w:hAnsi="Garamond"/>
         </w:rPr>
@@ -8707,6 +8934,7 @@
     <w:p>
       <w:pPr>
         <w:pStyle w:val="ListParagraph"/>
+        <w:spacing w:line="240" w:lineRule="auto"/>
         <w:rPr>
           <w:rFonts w:ascii="Garamond" w:hAnsi="Garamond"/>
         </w:rPr>
@@ -8721,21 +8949,22 @@
     <w:p>
       <w:pPr>
         <w:pStyle w:val="ListParagraph"/>
-        <w:rPr>
-          <w:rFonts w:ascii="Garamond" w:hAnsi="Garamond"/>
-        </w:rPr>
-      </w:pPr>
-      <w:r>
-        <w:rPr>
-          <w:rFonts w:ascii="Garamond" w:hAnsi="Garamond"/>
-        </w:rPr>
-        <w:lastRenderedPageBreak/>
+        <w:spacing w:line="240" w:lineRule="auto"/>
+        <w:rPr>
+          <w:rFonts w:ascii="Garamond" w:hAnsi="Garamond"/>
+        </w:rPr>
+      </w:pPr>
+      <w:r>
+        <w:rPr>
+          <w:rFonts w:ascii="Garamond" w:hAnsi="Garamond"/>
+        </w:rPr>
         <w:t>{%p endif %}</w:t>
       </w:r>
     </w:p>
     <w:p>
       <w:pPr>
         <w:pStyle w:val="ListParagraph"/>
+        <w:spacing w:line="240" w:lineRule="auto"/>
         <w:rPr>
           <w:rFonts w:ascii="Garamond" w:hAnsi="Garamond"/>
         </w:rPr>
@@ -8784,6 +9013,7 @@
     <w:p>
       <w:pPr>
         <w:pStyle w:val="ListParagraph"/>
+        <w:spacing w:line="240" w:lineRule="auto"/>
         <w:rPr>
           <w:rFonts w:ascii="Garamond" w:hAnsi="Garamond"/>
         </w:rPr>
@@ -8806,6 +9036,7 @@
     <w:p>
       <w:pPr>
         <w:pStyle w:val="ListParagraph"/>
+        <w:spacing w:line="240" w:lineRule="auto"/>
         <w:rPr>
           <w:rFonts w:ascii="Garamond" w:hAnsi="Garamond"/>
         </w:rPr>
@@ -8820,6 +9051,7 @@
     <w:p>
       <w:pPr>
         <w:pStyle w:val="ListParagraph"/>
+        <w:spacing w:line="240" w:lineRule="auto"/>
         <w:rPr>
           <w:rFonts w:ascii="Garamond" w:hAnsi="Garamond"/>
         </w:rPr>
@@ -8868,6 +9100,7 @@
     <w:p>
       <w:pPr>
         <w:pStyle w:val="ListParagraph"/>
+        <w:spacing w:line="240" w:lineRule="auto"/>
         <w:rPr>
           <w:rFonts w:ascii="Garamond" w:hAnsi="Garamond"/>
         </w:rPr>
@@ -8890,6 +9123,7 @@
     <w:p>
       <w:pPr>
         <w:pStyle w:val="ListParagraph"/>
+        <w:spacing w:line="240" w:lineRule="auto"/>
         <w:rPr>
           <w:rFonts w:ascii="Garamond" w:hAnsi="Garamond"/>
         </w:rPr>
@@ -8904,6 +9138,7 @@
     <w:p>
       <w:pPr>
         <w:pStyle w:val="ListParagraph"/>
+        <w:spacing w:line="240" w:lineRule="auto"/>
         <w:rPr>
           <w:rFonts w:ascii="Garamond" w:hAnsi="Garamond"/>
         </w:rPr>
@@ -8952,6 +9187,7 @@
     <w:p>
       <w:pPr>
         <w:pStyle w:val="ListParagraph"/>
+        <w:spacing w:line="240" w:lineRule="auto"/>
         <w:rPr>
           <w:rFonts w:ascii="Garamond" w:hAnsi="Garamond"/>
         </w:rPr>
@@ -8966,6 +9202,7 @@
     <w:p>
       <w:pPr>
         <w:pStyle w:val="ListParagraph"/>
+        <w:spacing w:line="240" w:lineRule="auto"/>
         <w:rPr>
           <w:rFonts w:ascii="Garamond" w:hAnsi="Garamond"/>
         </w:rPr>
@@ -9056,6 +9293,7 @@
     <w:p>
       <w:pPr>
         <w:pStyle w:val="ListParagraph"/>
+        <w:spacing w:line="240" w:lineRule="auto"/>
         <w:rPr>
           <w:rFonts w:ascii="Garamond" w:hAnsi="Garamond"/>
         </w:rPr>
@@ -9098,14 +9336,16 @@
     <w:p>
       <w:pPr>
         <w:pStyle w:val="ListParagraph"/>
-        <w:rPr>
-          <w:rFonts w:ascii="Garamond" w:hAnsi="Garamond"/>
-        </w:rPr>
-      </w:pPr>
-      <w:r>
-        <w:rPr>
-          <w:rFonts w:ascii="Garamond" w:hAnsi="Garamond"/>
-        </w:rPr>
+        <w:spacing w:line="240" w:lineRule="auto"/>
+        <w:rPr>
+          <w:rFonts w:ascii="Garamond" w:hAnsi="Garamond"/>
+        </w:rPr>
+      </w:pPr>
+      <w:r>
+        <w:rPr>
+          <w:rFonts w:ascii="Garamond" w:hAnsi="Garamond"/>
+        </w:rPr>
+        <w:lastRenderedPageBreak/>
         <w:t xml:space="preserve">All documents the record or reflect any communications or correspondence between Landlord and Tenant </w:t>
       </w:r>
       <w:r>
@@ -9126,6 +9366,7 @@
     <w:p>
       <w:pPr>
         <w:pStyle w:val="ListParagraph"/>
+        <w:spacing w:line="240" w:lineRule="auto"/>
         <w:rPr>
           <w:rFonts w:ascii="Garamond" w:hAnsi="Garamond"/>
         </w:rPr>
@@ -9140,6 +9381,7 @@
     <w:p>
       <w:pPr>
         <w:pStyle w:val="ListParagraph"/>
+        <w:spacing w:line="240" w:lineRule="auto"/>
         <w:rPr>
           <w:rFonts w:ascii="Garamond" w:hAnsi="Garamond"/>
         </w:rPr>
@@ -9182,15 +9424,15 @@
     <w:p>
       <w:pPr>
         <w:pStyle w:val="ListParagraph"/>
-        <w:rPr>
-          <w:rFonts w:ascii="Garamond" w:hAnsi="Garamond"/>
-        </w:rPr>
-      </w:pPr>
-      <w:r>
-        <w:rPr>
-          <w:rFonts w:ascii="Garamond" w:hAnsi="Garamond"/>
-        </w:rPr>
-        <w:lastRenderedPageBreak/>
+        <w:spacing w:line="240" w:lineRule="auto"/>
+        <w:rPr>
+          <w:rFonts w:ascii="Garamond" w:hAnsi="Garamond"/>
+        </w:rPr>
+      </w:pPr>
+      <w:r>
+        <w:rPr>
+          <w:rFonts w:ascii="Garamond" w:hAnsi="Garamond"/>
+        </w:rPr>
         <w:t xml:space="preserve">All documents, including notices, invoices, bills, canceled checks, receipts, and other documents related to any </w:t>
       </w:r>
       <w:r>
@@ -9211,6 +9453,7 @@
     <w:p>
       <w:pPr>
         <w:pStyle w:val="ListParagraph"/>
+        <w:spacing w:line="240" w:lineRule="auto"/>
         <w:rPr>
           <w:rFonts w:ascii="Garamond" w:hAnsi="Garamond"/>
         </w:rPr>
@@ -9279,6 +9522,7 @@
     <w:p>
       <w:pPr>
         <w:pStyle w:val="ListParagraph"/>
+        <w:spacing w:line="240" w:lineRule="auto"/>
         <w:rPr>
           <w:rFonts w:ascii="Garamond" w:hAnsi="Garamond"/>
         </w:rPr>
@@ -9325,6 +9569,7 @@
     <w:p>
       <w:pPr>
         <w:pStyle w:val="ListParagraph"/>
+        <w:spacing w:line="240" w:lineRule="auto"/>
         <w:rPr>
           <w:rFonts w:ascii="Garamond" w:hAnsi="Garamond"/>
         </w:rPr>
@@ -9339,6 +9584,7 @@
     <w:p>
       <w:pPr>
         <w:pStyle w:val="ListParagraph"/>
+        <w:spacing w:line="240" w:lineRule="auto"/>
         <w:rPr>
           <w:rFonts w:ascii="Garamond" w:hAnsi="Garamond"/>
         </w:rPr>
@@ -9353,6 +9599,7 @@
     <w:p>
       <w:pPr>
         <w:pStyle w:val="ListParagraph"/>
+        <w:spacing w:line="240" w:lineRule="auto"/>
         <w:rPr>
           <w:rFonts w:ascii="Garamond" w:hAnsi="Garamond"/>
         </w:rPr>
@@ -9399,6 +9646,7 @@
     <w:p>
       <w:pPr>
         <w:pStyle w:val="ListParagraph"/>
+        <w:spacing w:line="240" w:lineRule="auto"/>
         <w:rPr>
           <w:rFonts w:ascii="Garamond" w:hAnsi="Garamond"/>
         </w:rPr>
@@ -9413,6 +9661,7 @@
     <w:p>
       <w:pPr>
         <w:pStyle w:val="ListParagraph"/>
+        <w:spacing w:line="240" w:lineRule="auto"/>
         <w:rPr>
           <w:rFonts w:ascii="Garamond" w:hAnsi="Garamond"/>
         </w:rPr>
@@ -9427,6 +9676,7 @@
     <w:p>
       <w:pPr>
         <w:pStyle w:val="ListParagraph"/>
+        <w:spacing w:line="240" w:lineRule="auto"/>
         <w:rPr>
           <w:rFonts w:ascii="Garamond" w:hAnsi="Garamond"/>
         </w:rPr>
@@ -9473,6 +9723,7 @@
     <w:p>
       <w:pPr>
         <w:pStyle w:val="ListParagraph"/>
+        <w:spacing w:line="240" w:lineRule="auto"/>
         <w:rPr>
           <w:rFonts w:ascii="Garamond" w:hAnsi="Garamond"/>
         </w:rPr>
@@ -9501,6 +9752,7 @@
     <w:p>
       <w:pPr>
         <w:pStyle w:val="ListParagraph"/>
+        <w:spacing w:line="240" w:lineRule="auto"/>
         <w:rPr>
           <w:rFonts w:ascii="Garamond" w:hAnsi="Garamond"/>
         </w:rPr>
@@ -9515,6 +9767,7 @@
     <w:p>
       <w:pPr>
         <w:pStyle w:val="ListParagraph"/>
+        <w:spacing w:line="240" w:lineRule="auto"/>
         <w:rPr>
           <w:rFonts w:ascii="Garamond" w:hAnsi="Garamond"/>
         </w:rPr>
@@ -9543,6 +9796,7 @@
     <w:p>
       <w:pPr>
         <w:pStyle w:val="ListParagraph"/>
+        <w:spacing w:line="240" w:lineRule="auto"/>
         <w:rPr>
           <w:rFonts w:ascii="Garamond" w:hAnsi="Garamond"/>
         </w:rPr>
@@ -9579,6 +9833,7 @@
     <w:p>
       <w:pPr>
         <w:pStyle w:val="ListParagraph"/>
+        <w:spacing w:line="240" w:lineRule="auto"/>
         <w:rPr>
           <w:rFonts w:ascii="Garamond" w:hAnsi="Garamond"/>
         </w:rPr>
@@ -9608,7 +9863,6 @@
       <w:pPr>
         <w:keepNext/>
         <w:keepLines/>
-        <w:spacing w:line="360" w:lineRule="auto"/>
         <w:rPr>
           <w:rFonts w:ascii="Garamond" w:hAnsi="Garamond"/>
           <w:b/>
@@ -9660,7 +9914,6 @@
             <w:pPr>
               <w:keepNext/>
               <w:keepLines/>
-              <w:spacing w:line="360" w:lineRule="auto"/>
               <w:jc w:val="center"/>
               <w:rPr>
                 <w:rFonts w:ascii="Garamond" w:hAnsi="Garamond"/>
@@ -9681,7 +9934,6 @@
             <w:pPr>
               <w:keepNext/>
               <w:keepLines/>
-              <w:spacing w:line="360" w:lineRule="auto"/>
               <w:jc w:val="center"/>
               <w:rPr>
                 <w:rFonts w:ascii="Garamond" w:hAnsi="Garamond"/>
@@ -9724,7 +9976,6 @@
             <w:pPr>
               <w:keepNext/>
               <w:keepLines/>
-              <w:spacing w:line="360" w:lineRule="auto"/>
               <w:ind w:right="270"/>
               <w:jc w:val="both"/>
               <w:rPr>
@@ -9786,7 +10037,6 @@
             <w:pPr>
               <w:keepNext/>
               <w:keepLines/>
-              <w:spacing w:line="360" w:lineRule="auto"/>
               <w:rPr>
                 <w:rFonts w:ascii="Garamond" w:hAnsi="Garamond"/>
               </w:rPr>
@@ -9844,7 +10094,6 @@
             <w:pPr>
               <w:keepNext/>
               <w:keepLines/>
-              <w:spacing w:line="360" w:lineRule="auto"/>
               <w:rPr>
                 <w:rFonts w:ascii="Garamond" w:hAnsi="Garamond"/>
                 <w:b/>
@@ -9864,7 +10113,6 @@
             <w:pPr>
               <w:keepNext/>
               <w:keepLines/>
-              <w:spacing w:line="360" w:lineRule="auto"/>
               <w:rPr>
                 <w:rFonts w:ascii="Garamond" w:hAnsi="Garamond"/>
               </w:rPr>
@@ -9902,7 +10150,6 @@
             <w:pPr>
               <w:keepNext/>
               <w:keepLines/>
-              <w:spacing w:line="360" w:lineRule="auto"/>
               <w:rPr>
                 <w:rFonts w:ascii="Garamond" w:hAnsi="Garamond"/>
               </w:rPr>
@@ -9918,7 +10165,6 @@
             <w:pPr>
               <w:keepNext/>
               <w:keepLines/>
-              <w:spacing w:line="360" w:lineRule="auto"/>
               <w:rPr>
                 <w:rFonts w:ascii="Garamond" w:hAnsi="Garamond"/>
                 <w:b/>
@@ -9938,7 +10184,6 @@
             <w:pPr>
               <w:keepNext/>
               <w:keepLines/>
-              <w:spacing w:line="360" w:lineRule="auto"/>
               <w:rPr>
                 <w:rFonts w:ascii="Garamond" w:hAnsi="Garamond"/>
               </w:rPr>
@@ -9976,7 +10221,6 @@
             <w:pPr>
               <w:keepNext/>
               <w:keepLines/>
-              <w:spacing w:line="360" w:lineRule="auto"/>
               <w:rPr>
                 <w:rFonts w:ascii="Garamond" w:hAnsi="Garamond"/>
               </w:rPr>
@@ -9995,7 +10239,6 @@
       <w:pPr>
         <w:keepNext/>
         <w:keepLines/>
-        <w:spacing w:line="360" w:lineRule="auto"/>
         <w:rPr>
           <w:rFonts w:ascii="Garamond" w:hAnsi="Garamond"/>
         </w:rPr>
@@ -10004,7 +10247,6 @@
     <w:p>
       <w:pPr>
         <w:keepLines/>
-        <w:spacing w:line="360" w:lineRule="auto"/>
         <w:rPr>
           <w:rFonts w:ascii="Garamond" w:hAnsi="Garamond"/>
         </w:rPr>
@@ -10043,6 +10285,7 @@
           </w:tcPr>
           <w:p>
             <w:pPr>
+              <w:spacing w:line="360" w:lineRule="auto"/>
               <w:rPr>
                 <w:rFonts w:ascii="Garamond" w:hAnsi="Garamond" w:cstheme="majorHAnsi"/>
               </w:rPr>
@@ -10086,6 +10329,7 @@
           </w:tcPr>
           <w:p>
             <w:pPr>
+              <w:spacing w:line="360" w:lineRule="auto"/>
               <w:rPr>
                 <w:rFonts w:ascii="Garamond" w:hAnsi="Garamond" w:cstheme="majorHAnsi"/>
               </w:rPr>
@@ -10114,6 +10358,7 @@
           </w:tcPr>
           <w:p>
             <w:pPr>
+              <w:spacing w:line="360" w:lineRule="auto"/>
               <w:jc w:val="center"/>
               <w:rPr>
                 <w:rFonts w:ascii="Garamond" w:hAnsi="Garamond" w:cstheme="majorHAnsi"/>
@@ -10139,6 +10384,7 @@
           </w:tcPr>
           <w:p>
             <w:pPr>
+              <w:spacing w:line="360" w:lineRule="auto"/>
               <w:ind w:left="735"/>
               <w:rPr>
                 <w:rFonts w:ascii="Garamond" w:hAnsi="Garamond"/>
@@ -10199,6 +10445,7 @@
           </w:tcPr>
           <w:p>
             <w:pPr>
+              <w:spacing w:line="360" w:lineRule="auto"/>
               <w:rPr>
                 <w:rFonts w:ascii="Garamond" w:hAnsi="Garamond" w:cstheme="majorHAnsi"/>
               </w:rPr>
@@ -10218,6 +10465,7 @@
           </w:tcPr>
           <w:p>
             <w:pPr>
+              <w:spacing w:line="360" w:lineRule="auto"/>
               <w:rPr>
                 <w:rFonts w:ascii="Garamond" w:hAnsi="Garamond" w:cstheme="majorHAnsi"/>
               </w:rPr>
@@ -10238,6 +10486,7 @@
           </w:tcPr>
           <w:p>
             <w:pPr>
+              <w:spacing w:line="360" w:lineRule="auto"/>
               <w:rPr>
                 <w:rFonts w:ascii="Garamond" w:hAnsi="Garamond" w:cstheme="majorHAnsi"/>
               </w:rPr>
@@ -10256,6 +10505,7 @@
           </w:tcPr>
           <w:p>
             <w:pPr>
+              <w:spacing w:line="360" w:lineRule="auto"/>
               <w:rPr>
                 <w:rFonts w:ascii="Garamond" w:hAnsi="Garamond" w:cstheme="majorHAnsi"/>
               </w:rPr>
@@ -10277,6 +10527,7 @@
           </w:tcPr>
           <w:p>
             <w:pPr>
+              <w:spacing w:line="360" w:lineRule="auto"/>
               <w:rPr>
                 <w:rFonts w:ascii="Garamond" w:hAnsi="Garamond" w:cstheme="majorHAnsi"/>
               </w:rPr>
@@ -10304,6 +10555,7 @@
           </w:tcPr>
           <w:p>
             <w:pPr>
+              <w:spacing w:line="360" w:lineRule="auto"/>
               <w:rPr>
                 <w:rFonts w:ascii="Garamond" w:hAnsi="Garamond" w:cstheme="majorHAnsi"/>
               </w:rPr>
@@ -10322,6 +10574,7 @@
           </w:tcPr>
           <w:p>
             <w:pPr>
+              <w:spacing w:line="360" w:lineRule="auto"/>
               <w:rPr>
                 <w:rFonts w:ascii="Garamond" w:hAnsi="Garamond" w:cstheme="majorHAnsi"/>
               </w:rPr>
@@ -10342,6 +10595,7 @@
           </w:tcPr>
           <w:p>
             <w:pPr>
+              <w:spacing w:line="360" w:lineRule="auto"/>
               <w:rPr>
                 <w:rFonts w:ascii="Garamond" w:hAnsi="Garamond" w:cstheme="majorHAnsi"/>
               </w:rPr>
@@ -10360,6 +10614,7 @@
           </w:tcPr>
           <w:p>
             <w:pPr>
+              <w:spacing w:line="360" w:lineRule="auto"/>
               <w:rPr>
                 <w:rFonts w:ascii="Garamond" w:hAnsi="Garamond" w:cstheme="majorHAnsi"/>
               </w:rPr>
@@ -10387,6 +10642,7 @@
           </w:tcPr>
           <w:p>
             <w:pPr>
+              <w:spacing w:line="360" w:lineRule="auto"/>
               <w:rPr>
                 <w:rFonts w:ascii="Garamond" w:hAnsi="Garamond" w:cstheme="majorHAnsi"/>
               </w:rPr>
@@ -10408,6 +10664,7 @@
           </w:tcPr>
           <w:p>
             <w:pPr>
+              <w:spacing w:line="360" w:lineRule="auto"/>
               <w:rPr>
                 <w:rFonts w:ascii="Garamond" w:hAnsi="Garamond" w:cstheme="majorHAnsi"/>
               </w:rPr>
@@ -10426,6 +10683,7 @@
           </w:tcPr>
           <w:p>
             <w:pPr>
+              <w:spacing w:line="360" w:lineRule="auto"/>
               <w:rPr>
                 <w:rFonts w:ascii="Garamond" w:hAnsi="Garamond" w:cstheme="majorHAnsi"/>
               </w:rPr>
@@ -10446,6 +10704,7 @@
           </w:tcPr>
           <w:p>
             <w:pPr>
+              <w:spacing w:line="360" w:lineRule="auto"/>
               <w:rPr>
                 <w:rFonts w:ascii="Garamond" w:hAnsi="Garamond" w:cstheme="majorHAnsi"/>
               </w:rPr>
@@ -10464,6 +10723,7 @@
           </w:tcPr>
           <w:p>
             <w:pPr>
+              <w:spacing w:line="360" w:lineRule="auto"/>
               <w:rPr>
                 <w:rFonts w:ascii="Garamond" w:hAnsi="Garamond" w:cstheme="majorHAnsi"/>
               </w:rPr>
@@ -10485,6 +10745,7 @@
           </w:tcPr>
           <w:p>
             <w:pPr>
+              <w:spacing w:line="360" w:lineRule="auto"/>
               <w:rPr>
                 <w:rFonts w:ascii="Garamond" w:hAnsi="Garamond" w:cstheme="majorHAnsi"/>
               </w:rPr>
@@ -10506,6 +10767,7 @@
           </w:tcPr>
           <w:p>
             <w:pPr>
+              <w:spacing w:line="360" w:lineRule="auto"/>
               <w:rPr>
                 <w:rFonts w:ascii="Garamond" w:hAnsi="Garamond" w:cstheme="majorHAnsi"/>
               </w:rPr>
@@ -10524,6 +10786,7 @@
           </w:tcPr>
           <w:p>
             <w:pPr>
+              <w:spacing w:line="360" w:lineRule="auto"/>
               <w:rPr>
                 <w:rFonts w:ascii="Garamond" w:hAnsi="Garamond" w:cstheme="majorHAnsi"/>
               </w:rPr>
@@ -10582,6 +10845,7 @@
           </w:tcPr>
           <w:p>
             <w:pPr>
+              <w:spacing w:line="360" w:lineRule="auto"/>
               <w:ind w:left="735"/>
               <w:rPr>
                 <w:rFonts w:ascii="Garamond" w:hAnsi="Garamond"/>
@@ -10642,6 +10906,7 @@
           </w:tcPr>
           <w:p>
             <w:pPr>
+              <w:spacing w:line="360" w:lineRule="auto"/>
               <w:rPr>
                 <w:rFonts w:ascii="Garamond" w:hAnsi="Garamond" w:cstheme="majorHAnsi"/>
               </w:rPr>
@@ -10663,6 +10928,7 @@
           <w:p>
             <w:pPr>
               <w:pStyle w:val="Heading1"/>
+              <w:spacing w:line="360" w:lineRule="auto"/>
               <w:rPr>
                 <w:rFonts w:ascii="Garamond" w:hAnsi="Garamond" w:cstheme="majorHAnsi"/>
                 <w:sz w:val="24"/>
@@ -10694,6 +10960,7 @@
           </w:tcPr>
           <w:p>
             <w:pPr>
+              <w:spacing w:line="360" w:lineRule="auto"/>
               <w:rPr>
                 <w:rFonts w:ascii="Garamond" w:hAnsi="Garamond" w:cstheme="majorHAnsi"/>
               </w:rPr>
@@ -10712,6 +10979,7 @@
           </w:tcPr>
           <w:p>
             <w:pPr>
+              <w:spacing w:line="360" w:lineRule="auto"/>
               <w:rPr>
                 <w:rFonts w:ascii="Garamond" w:hAnsi="Garamond" w:cstheme="majorHAnsi"/>
               </w:rPr>
@@ -10733,6 +11001,7 @@
           </w:tcPr>
           <w:p>
             <w:pPr>
+              <w:spacing w:line="360" w:lineRule="auto"/>
               <w:rPr>
                 <w:rFonts w:ascii="Garamond" w:hAnsi="Garamond" w:cstheme="majorHAnsi"/>
               </w:rPr>
@@ -10760,6 +11029,7 @@
           </w:tcPr>
           <w:p>
             <w:pPr>
+              <w:spacing w:line="360" w:lineRule="auto"/>
               <w:rPr>
                 <w:rFonts w:ascii="Garamond" w:hAnsi="Garamond" w:cstheme="majorHAnsi"/>
               </w:rPr>
@@ -10779,6 +11049,7 @@
           </w:tcPr>
           <w:p>
             <w:pPr>
+              <w:spacing w:line="360" w:lineRule="auto"/>
               <w:rPr>
                 <w:rFonts w:ascii="Garamond" w:hAnsi="Garamond" w:cstheme="majorHAnsi"/>
               </w:rPr>
@@ -10798,56 +11069,55 @@
     </w:p>
     <w:p>
       <w:pPr>
-        <w:spacing w:after="240"/>
-        <w:jc w:val="center"/>
-        <w:rPr>
-          <w:rFonts w:ascii="Garamond" w:eastAsia="Book Antiqua" w:hAnsi="Garamond" w:cstheme="majorHAnsi"/>
-          <w:b/>
-          <w:bCs/>
-        </w:rPr>
-      </w:pPr>
-      <w:r>
-        <w:rPr>
-          <w:rFonts w:ascii="Garamond" w:eastAsia="Book Antiqua" w:hAnsi="Garamond" w:cstheme="majorHAnsi"/>
-          <w:b/>
-          <w:bCs/>
+        <w:pStyle w:val="AnswerSection"/>
+        <w:rPr>
+          <w:rFonts w:eastAsia="Book Antiqua"/>
+        </w:rPr>
+      </w:pPr>
+      <w:r>
+        <w:rPr>
+          <w:rFonts w:eastAsia="Book Antiqua"/>
         </w:rPr>
         <w:t xml:space="preserve">Defendant’s Certificate of Service Discovery </w:t>
       </w:r>
       <w:proofErr w:type="gramStart"/>
       <w:r>
         <w:rPr>
-          <w:rFonts w:ascii="Garamond" w:eastAsia="Book Antiqua" w:hAnsi="Garamond" w:cstheme="majorHAnsi"/>
-          <w:b/>
-          <w:bCs/>
+          <w:rFonts w:eastAsia="Book Antiqua"/>
         </w:rPr>
         <w:t>To</w:t>
       </w:r>
       <w:proofErr w:type="gramEnd"/>
       <w:r>
         <w:rPr>
-          <w:rFonts w:ascii="Garamond" w:eastAsia="Book Antiqua" w:hAnsi="Garamond" w:cstheme="majorHAnsi"/>
-          <w:b/>
-          <w:bCs/>
+          <w:rFonts w:eastAsia="Book Antiqua"/>
         </w:rPr>
         <w:t xml:space="preserve"> Plaintiff</w:t>
       </w:r>
     </w:p>
     <w:p>
       <w:pPr>
-        <w:spacing w:line="360" w:lineRule="auto"/>
         <w:ind w:firstLine="720"/>
         <w:rPr>
           <w:rFonts w:ascii="Garamond" w:hAnsi="Garamond"/>
-        </w:rPr>
-      </w:pPr>
-      <w:r>
-        <w:rPr>
-          <w:rFonts w:ascii="Garamond" w:hAnsi="Garamond"/>
           <w:color w:val="000000"/>
         </w:rPr>
+      </w:pPr>
+      <w:r>
+        <w:rPr>
+          <w:rFonts w:ascii="Garamond" w:hAnsi="Garamond"/>
+          <w:color w:val="000000"/>
+        </w:rPr>
         <w:t>Defendant states electronic copies of the listed discovery requests were served in both Acrobat (.pdf) and MSWord (.doc) formats by e-mail.</w:t>
       </w:r>
+    </w:p>
+    <w:p>
+      <w:pPr>
+        <w:ind w:firstLine="720"/>
+        <w:rPr>
+          <w:rFonts w:ascii="Garamond" w:hAnsi="Garamond"/>
+        </w:rPr>
+      </w:pPr>
     </w:p>
     <w:p>
       <w:pPr>
@@ -10855,7 +11125,6 @@
           <w:ilvl w:val="0"/>
           <w:numId w:val="93"/>
         </w:numPr>
-        <w:spacing w:line="360" w:lineRule="auto"/>
         <w:ind w:left="1800"/>
         <w:textAlignment w:val="baseline"/>
         <w:rPr>
@@ -10876,7 +11145,6 @@
           <w:ilvl w:val="0"/>
           <w:numId w:val="93"/>
         </w:numPr>
-        <w:spacing w:line="360" w:lineRule="auto"/>
         <w:ind w:left="1800"/>
         <w:textAlignment w:val="baseline"/>
         <w:rPr>
@@ -10894,7 +11162,15 @@
     </w:p>
     <w:p>
       <w:pPr>
-        <w:spacing w:line="360" w:lineRule="auto"/>
+        <w:textAlignment w:val="baseline"/>
+        <w:rPr>
+          <w:rFonts w:ascii="Garamond" w:hAnsi="Garamond"/>
+          <w:color w:val="000000"/>
+        </w:rPr>
+      </w:pPr>
+    </w:p>
+    <w:p>
+      <w:pPr>
         <w:rPr>
           <w:rFonts w:ascii="Garamond" w:hAnsi="Garamond"/>
         </w:rPr>
@@ -10949,8 +11225,7 @@
       </w:r>
     </w:p>
     <w:sectPr>
-      <w:headerReference w:type="default" r:id="rId7"/>
-      <w:footerReference w:type="default" r:id="rId8"/>
+      <w:footerReference w:type="default" r:id="rId7"/>
       <w:type w:val="continuous"/>
       <w:pgSz w:w="12240" w:h="15840"/>
       <w:pgMar w:top="1440" w:right="1440" w:bottom="1440" w:left="1440" w:header="720" w:footer="720" w:gutter="0"/>
@@ -10985,22 +11260,65 @@
   <w:p>
     <w:pPr>
       <w:pStyle w:val="Footer"/>
+      <w:rPr>
+        <w:color w:val="000000" w:themeColor="text1"/>
+      </w:rPr>
     </w:pPr>
   </w:p>
   <w:p>
     <w:pPr>
       <w:pStyle w:val="Footer"/>
     </w:pPr>
-    <w:hyperlink r:id="rId1" w:history="1">
-      <w:r>
-        <w:rPr>
-          <w:rStyle w:val="Hyperlink"/>
-          <w:color w:val="000000" w:themeColor="text1"/>
-        </w:rPr>
-        <w:t>motenanthelp.org</w:t>
-      </w:r>
-    </w:hyperlink>
     <w:r>
+      <w:rPr>
+        <w:noProof/>
+      </w:rPr>
+      <w:drawing>
+        <wp:inline distT="0" distB="0" distL="0" distR="0" wp14:anchorId="0EDF4A0E" wp14:editId="5AC21654">
+          <wp:extent cx="896471" cy="323725"/>
+          <wp:effectExtent l="0" t="0" r="0" b="0"/>
+          <wp:docPr id="873549564" name="Picture 873549564" descr="A picture containing font, screenshot, black, graphics&#10;&#10;Description automatically generated"/>
+          <wp:cNvGraphicFramePr>
+            <a:graphicFrameLocks xmlns:a="http://schemas.openxmlformats.org/drawingml/2006/main" noChangeAspect="1"/>
+          </wp:cNvGraphicFramePr>
+          <a:graphic xmlns:a="http://schemas.openxmlformats.org/drawingml/2006/main">
+            <a:graphicData uri="http://schemas.openxmlformats.org/drawingml/2006/picture">
+              <pic:pic xmlns:pic="http://schemas.openxmlformats.org/drawingml/2006/picture">
+                <pic:nvPicPr>
+                  <pic:cNvPr id="1464157343" name="Picture 1" descr="A picture containing font, screenshot, black, graphics&#10;&#10;Description automatically generated"/>
+                  <pic:cNvPicPr/>
+                </pic:nvPicPr>
+                <pic:blipFill>
+                  <a:blip r:embed="rId1">
+                    <a:extLst>
+                      <a:ext uri="{28A0092B-C50C-407E-A947-70E740481C1C}">
+                        <a14:useLocalDpi xmlns:a14="http://schemas.microsoft.com/office/drawing/2010/main" val="0"/>
+                      </a:ext>
+                    </a:extLst>
+                  </a:blip>
+                  <a:stretch>
+                    <a:fillRect/>
+                  </a:stretch>
+                </pic:blipFill>
+                <pic:spPr>
+                  <a:xfrm>
+                    <a:off x="0" y="0"/>
+                    <a:ext cx="922709" cy="333200"/>
+                  </a:xfrm>
+                  <a:prstGeom prst="rect">
+                    <a:avLst/>
+                  </a:prstGeom>
+                </pic:spPr>
+              </pic:pic>
+            </a:graphicData>
+          </a:graphic>
+        </wp:inline>
+      </w:drawing>
+    </w:r>
+    <w:r>
+      <w:rPr>
+        <w:color w:val="000000" w:themeColor="text1"/>
+      </w:rPr>
       <w:tab/>
     </w:r>
     <w:r>
@@ -11036,11 +11354,18 @@
     <w:r>
       <w:fldChar w:fldCharType="end"/>
     </w:r>
-  </w:p>
-  <w:p>
-    <w:pPr>
-      <w:pStyle w:val="Footer"/>
-    </w:pPr>
+    <w:r>
+      <w:tab/>
+    </w:r>
+    <w:hyperlink r:id="rId2" w:history="1">
+      <w:r>
+        <w:rPr>
+          <w:rStyle w:val="Hyperlink"/>
+          <w:color w:val="000000" w:themeColor="text1"/>
+        </w:rPr>
+        <w:t>motenanthelp.org</w:t>
+      </w:r>
+    </w:hyperlink>
   </w:p>
 </w:ftr>
 </file>
@@ -11062,76 +11387,6 @@
     </w:p>
   </w:footnote>
 </w:footnotes>
-</file>
-
-<file path=word/header1.xml><?xml version="1.0" encoding="utf-8"?>
-<w:hdr xmlns:wpc="http://schemas.microsoft.com/office/word/2010/wordprocessingCanvas" xmlns:cx="http://schemas.microsoft.com/office/drawing/2014/chartex" xmlns:cx1="http://schemas.microsoft.com/office/drawing/2015/9/8/chartex" xmlns:cx2="http://schemas.microsoft.com/office/drawing/2015/10/21/chartex" xmlns:cx3="http://schemas.microsoft.com/office/drawing/2016/5/9/chartex" xmlns:cx4="http://schemas.microsoft.com/office/drawing/2016/5/10/chartex" xmlns:cx5="http://schemas.microsoft.com/office/drawing/2016/5/11/chartex" xmlns:cx6="http://schemas.microsoft.com/office/drawing/2016/5/12/chartex" xmlns:cx7="http://schemas.microsoft.com/office/drawing/2016/5/13/chartex" xmlns:cx8="http://schemas.microsoft.com/office/drawing/2016/5/14/chartex" xmlns:mc="http://schemas.openxmlformats.org/markup-compatibility/2006" xmlns:aink="http://schemas.microsoft.com/office/drawing/2016/ink" xmlns:am3d="http://schemas.microsoft.com/office/drawing/2017/model3d" xmlns:o="urn:schemas-microsoft-com:office:office" xmlns:oel="http://schemas.microsoft.com/office/2019/extlst" xmlns:r="http://schemas.openxmlformats.org/officeDocument/2006/relationships" xmlns:m="http://schemas.openxmlformats.org/officeDocument/2006/math" xmlns:v="urn:schemas-microsoft-com:vml" xmlns:wp14="http://schemas.microsoft.com/office/word/2010/wordprocessingDrawing" xmlns:wp="http://schemas.openxmlformats.org/drawingml/2006/wordprocessingDrawing" xmlns:w10="urn:schemas-microsoft-com:office:word" xmlns:w="http://schemas.openxmlformats.org/wordprocessingml/2006/main" xmlns:w14="http://schemas.microsoft.com/office/word/2010/wordml" xmlns:w15="http://schemas.microsoft.com/office/word/2012/wordml" xmlns:w16cex="http://schemas.microsoft.com/office/word/2018/wordml/cex" xmlns:w16cid="http://schemas.microsoft.com/office/word/2016/wordml/cid" xmlns:w16="http://schemas.microsoft.com/office/word/2018/wordml" xmlns:w16sdtdh="http://schemas.microsoft.com/office/word/2020/wordml/sdtdatahash" xmlns:w16se="http://schemas.microsoft.com/office/word/2015/wordml/symex" xmlns:wpg="http://schemas.microsoft.com/office/word/2010/wordprocessingGroup" xmlns:wpi="http://schemas.microsoft.com/office/word/2010/wordprocessingInk" xmlns:wne="http://schemas.microsoft.com/office/word/2006/wordml" xmlns:wps="http://schemas.microsoft.com/office/word/2010/wordprocessingShape" mc:Ignorable="w14 w15 w16se w16cid w16 w16cex w16sdtdh wp14">
-  <w:p>
-    <w:pPr>
-      <w:pStyle w:val="Header"/>
-    </w:pPr>
-    <w:r>
-      <w:rPr>
-        <w:noProof/>
-      </w:rPr>
-      <w:drawing>
-        <wp:inline distT="0" distB="0" distL="0" distR="0" wp14:anchorId="5C729B11" wp14:editId="33B3CB7F">
-          <wp:extent cx="1526224" cy="551136"/>
-          <wp:effectExtent l="0" t="0" r="0" b="0"/>
-          <wp:docPr id="873549564" name="Picture 873549564" descr="A picture containing font, screenshot, black, graphics&#10;&#10;Description automatically generated"/>
-          <wp:cNvGraphicFramePr>
-            <a:graphicFrameLocks xmlns:a="http://schemas.openxmlformats.org/drawingml/2006/main" noChangeAspect="1"/>
-          </wp:cNvGraphicFramePr>
-          <a:graphic xmlns:a="http://schemas.openxmlformats.org/drawingml/2006/main">
-            <a:graphicData uri="http://schemas.openxmlformats.org/drawingml/2006/picture">
-              <pic:pic xmlns:pic="http://schemas.openxmlformats.org/drawingml/2006/picture">
-                <pic:nvPicPr>
-                  <pic:cNvPr id="1464157343" name="Picture 1" descr="A picture containing font, screenshot, black, graphics&#10;&#10;Description automatically generated"/>
-                  <pic:cNvPicPr/>
-                </pic:nvPicPr>
-                <pic:blipFill>
-                  <a:blip r:embed="rId1">
-                    <a:extLst>
-                      <a:ext uri="{28A0092B-C50C-407E-A947-70E740481C1C}">
-                        <a14:useLocalDpi xmlns:a14="http://schemas.microsoft.com/office/drawing/2010/main" val="0"/>
-                      </a:ext>
-                    </a:extLst>
-                  </a:blip>
-                  <a:stretch>
-                    <a:fillRect/>
-                  </a:stretch>
-                </pic:blipFill>
-                <pic:spPr>
-                  <a:xfrm>
-                    <a:off x="0" y="0"/>
-                    <a:ext cx="1620157" cy="585056"/>
-                  </a:xfrm>
-                  <a:prstGeom prst="rect">
-                    <a:avLst/>
-                  </a:prstGeom>
-                </pic:spPr>
-              </pic:pic>
-            </a:graphicData>
-          </a:graphic>
-        </wp:inline>
-      </w:drawing>
-    </w:r>
-  </w:p>
-  <w:p>
-    <w:pPr>
-      <w:pStyle w:val="Header"/>
-      <w:rPr>
-        <w:sz w:val="20"/>
-        <w:szCs w:val="20"/>
-      </w:rPr>
-    </w:pPr>
-  </w:p>
-  <w:p>
-    <w:pPr>
-      <w:pStyle w:val="Header"/>
-    </w:pPr>
-  </w:p>
-</w:hdr>
 </file>
 
 <file path=word/numbering.xml><?xml version="1.0" encoding="utf-8"?>
@@ -21066,7 +21321,6 @@
   <w:style w:type="character" w:default="1" w:styleId="DefaultParagraphFont">
     <w:name w:val="Default Paragraph Font"/>
     <w:uiPriority w:val="1"/>
-    <w:semiHidden/>
     <w:unhideWhenUsed/>
   </w:style>
   <w:style w:type="table" w:default="1" w:styleId="TableNormal">
@@ -21399,6 +21653,18 @@
       </w:numPr>
     </w:pPr>
   </w:style>
+  <w:style w:type="character" w:styleId="FollowedHyperlink">
+    <w:name w:val="FollowedHyperlink"/>
+    <w:basedOn w:val="DefaultParagraphFont"/>
+    <w:uiPriority w:val="99"/>
+    <w:semiHidden/>
+    <w:unhideWhenUsed/>
+    <w:rsid w:val="00E41FA2"/>
+    <w:rPr>
+      <w:color w:val="954F72" w:themeColor="followedHyperlink"/>
+      <w:u w:val="single"/>
+    </w:rPr>
+  </w:style>
 </w:styles>
 </file>
 

</xml_diff>